<commit_message>
mokup projec bank sampah
</commit_message>
<xml_diff>
--- a/MOCKUP PROJECT BANK SAMPAH.docx
+++ b/MOCKUP PROJECT BANK SAMPAH.docx
@@ -1,6 +1,6 @@
 
 <file path=word/document.xml><?xml version="1.0" encoding="utf-8"?>
-<w:document xmlns:wpc="http://schemas.microsoft.com/office/word/2010/wordprocessingCanvas" xmlns:mc="http://schemas.openxmlformats.org/markup-compatibility/2006" xmlns:o="urn:schemas-microsoft-com:office:office" xmlns:r="http://schemas.openxmlformats.org/officeDocument/2006/relationships" xmlns:m="http://schemas.openxmlformats.org/officeDocument/2006/math" xmlns:v="urn:schemas-microsoft-com:vml" xmlns:wp14="http://schemas.microsoft.com/office/word/2010/wordprocessingDrawing" xmlns:wp="http://schemas.openxmlformats.org/drawingml/2006/wordprocessingDrawing" xmlns:w10="urn:schemas-microsoft-com:office:word" xmlns:w="http://schemas.openxmlformats.org/wordprocessingml/2006/main" xmlns:w14="http://schemas.microsoft.com/office/word/2010/wordml" xmlns:wpg="http://schemas.microsoft.com/office/word/2010/wordprocessingGroup" xmlns:wpi="http://schemas.microsoft.com/office/word/2010/wordprocessingInk" xmlns:wne="http://schemas.microsoft.com/office/word/2006/wordml" xmlns:wps="http://schemas.microsoft.com/office/word/2010/wordprocessingShape" mc:Ignorable="w14 wp14">
+<w:document xmlns:wpc="http://schemas.microsoft.com/office/word/2010/wordprocessingCanvas" xmlns:cx="http://schemas.microsoft.com/office/drawing/2014/chartex" xmlns:mc="http://schemas.openxmlformats.org/markup-compatibility/2006" xmlns:o="urn:schemas-microsoft-com:office:office" xmlns:r="http://schemas.openxmlformats.org/officeDocument/2006/relationships" xmlns:m="http://schemas.openxmlformats.org/officeDocument/2006/math" xmlns:v="urn:schemas-microsoft-com:vml" xmlns:wp14="http://schemas.microsoft.com/office/word/2010/wordprocessingDrawing" xmlns:wp="http://schemas.openxmlformats.org/drawingml/2006/wordprocessingDrawing" xmlns:w10="urn:schemas-microsoft-com:office:word" xmlns:w="http://schemas.openxmlformats.org/wordprocessingml/2006/main" xmlns:w14="http://schemas.microsoft.com/office/word/2010/wordml" xmlns:w15="http://schemas.microsoft.com/office/word/2012/wordml" xmlns:w16se="http://schemas.microsoft.com/office/word/2015/wordml/symex" xmlns:wpg="http://schemas.microsoft.com/office/word/2010/wordprocessingGroup" xmlns:wpi="http://schemas.microsoft.com/office/word/2010/wordprocessingInk" xmlns:wne="http://schemas.microsoft.com/office/word/2006/wordml" xmlns:wps="http://schemas.microsoft.com/office/word/2010/wordprocessingShape" mc:Ignorable="w14 w15 w16se wp14">
   <w:body>
     <w:p>
       <w:pPr>
@@ -19,112 +19,14 @@
           <w:sz w:val="32"/>
           <w:u w:val="single"/>
         </w:rPr>
-        <w:t>MOCKUP PROJECT BANK SAMPAH</w:t>
+        <w:t>MOCKUP PROJECT BANK SAMPA</w:t>
       </w:r>
-    </w:p>
-    <w:p>
-      <w:pPr>
-        <w:jc w:val="center"/>
-        <w:rPr>
-          <w:rFonts w:ascii="Times New Roman" w:hAnsi="Times New Roman" w:cs="Times New Roman"/>
-          <w:b/>
-          <w:sz w:val="32"/>
-          <w:u w:val="single"/>
-        </w:rPr>
-      </w:pPr>
-    </w:p>
-    <w:p>
-      <w:pPr>
-        <w:rPr>
-          <w:rFonts w:ascii="Times New Roman" w:hAnsi="Times New Roman" w:cs="Times New Roman"/>
-          <w:i/>
-          <w:sz w:val="28"/>
-        </w:rPr>
-      </w:pPr>
-      <w:r>
-        <w:rPr>
-          <w:rFonts w:ascii="Times New Roman" w:hAnsi="Times New Roman" w:cs="Times New Roman"/>
-          <w:i/>
-          <w:sz w:val="28"/>
-        </w:rPr>
-        <w:t xml:space="preserve">Nama : Dinda </w:t>
-      </w:r>
-      <w:proofErr w:type="spellStart"/>
-      <w:r>
-        <w:rPr>
-          <w:rFonts w:ascii="Times New Roman" w:hAnsi="Times New Roman" w:cs="Times New Roman"/>
-          <w:i/>
-          <w:sz w:val="28"/>
-        </w:rPr>
-        <w:t>Nerissa</w:t>
-      </w:r>
-      <w:proofErr w:type="spellEnd"/>
-      <w:r>
-        <w:rPr>
-          <w:rFonts w:ascii="Times New Roman" w:hAnsi="Times New Roman" w:cs="Times New Roman"/>
-          <w:i/>
-          <w:sz w:val="28"/>
-        </w:rPr>
-        <w:t xml:space="preserve"> </w:t>
-      </w:r>
-      <w:proofErr w:type="spellStart"/>
-      <w:r>
-        <w:rPr>
-          <w:rFonts w:ascii="Times New Roman" w:hAnsi="Times New Roman" w:cs="Times New Roman"/>
-          <w:i/>
-          <w:sz w:val="28"/>
-        </w:rPr>
-        <w:t>Arviana</w:t>
-      </w:r>
-      <w:proofErr w:type="spellEnd"/>
-      <w:r>
-        <w:rPr>
-          <w:rFonts w:ascii="Times New Roman" w:hAnsi="Times New Roman" w:cs="Times New Roman"/>
-          <w:i/>
-          <w:sz w:val="28"/>
-        </w:rPr>
-        <w:br/>
-        <w:t>Kelas  : 11.4B.05</w:t>
-      </w:r>
-      <w:r>
-        <w:rPr>
-          <w:rFonts w:ascii="Times New Roman" w:hAnsi="Times New Roman" w:cs="Times New Roman"/>
-          <w:i/>
-          <w:sz w:val="28"/>
-        </w:rPr>
-        <w:br/>
-      </w:r>
-      <w:proofErr w:type="spellStart"/>
-      <w:r>
-        <w:rPr>
-          <w:rFonts w:ascii="Times New Roman" w:hAnsi="Times New Roman" w:cs="Times New Roman"/>
-          <w:i/>
-          <w:sz w:val="28"/>
-        </w:rPr>
-        <w:t>Nim</w:t>
-      </w:r>
-      <w:proofErr w:type="spellEnd"/>
-      <w:r>
-        <w:rPr>
-          <w:rFonts w:ascii="Times New Roman" w:hAnsi="Times New Roman" w:cs="Times New Roman"/>
-          <w:i/>
-          <w:sz w:val="28"/>
-        </w:rPr>
-        <w:t xml:space="preserve">    : 11180459</w:t>
-      </w:r>
-    </w:p>
-    <w:p>
-      <w:pPr>
-        <w:rPr>
-          <w:rFonts w:ascii="Times New Roman" w:hAnsi="Times New Roman" w:cs="Times New Roman"/>
-          <w:b/>
-          <w:sz w:val="28"/>
-        </w:rPr>
-      </w:pPr>
-    </w:p>
-    <w:p>
-      <w:pPr>
-        <w:pStyle w:val="DaftarParagraf"/>
+      <w:bookmarkStart w:id="0" w:name="_GoBack"/>
+      <w:bookmarkEnd w:id="0"/>
+    </w:p>
+    <w:p>
+      <w:pPr>
+        <w:pStyle w:val="ListParagraph"/>
         <w:numPr>
           <w:ilvl w:val="0"/>
           <w:numId w:val="2"/>
@@ -167,7 +69,7 @@
                     <pic:cNvPicPr/>
                   </pic:nvPicPr>
                   <pic:blipFill rotWithShape="1">
-                    <a:blip r:embed="rId6" cstate="print">
+                    <a:blip r:embed="rId5" cstate="print">
                       <a:extLst>
                         <a:ext uri="{28A0092B-C50C-407E-A947-70E740481C1C}">
                           <a14:useLocalDpi xmlns:a14="http://schemas.microsoft.com/office/drawing/2010/main" val="0"/>
@@ -206,58 +108,48 @@
           </wp:anchor>
         </w:drawing>
       </w:r>
-      <w:proofErr w:type="spellStart"/>
       <w:r>
         <w:rPr>
           <w:rFonts w:ascii="Times New Roman" w:hAnsi="Times New Roman" w:cs="Times New Roman"/>
           <w:b/>
           <w:sz w:val="28"/>
         </w:rPr>
-        <w:t>Mockup</w:t>
+        <w:t>Mockup 1</w:t>
       </w:r>
-      <w:proofErr w:type="spellEnd"/>
-      <w:r>
-        <w:rPr>
-          <w:rFonts w:ascii="Times New Roman" w:hAnsi="Times New Roman" w:cs="Times New Roman"/>
-          <w:b/>
-          <w:sz w:val="28"/>
-        </w:rPr>
-        <w:t xml:space="preserve"> 1</w:t>
-      </w:r>
-    </w:p>
-    <w:p>
-      <w:pPr>
-        <w:pStyle w:val="DaftarParagraf"/>
-        <w:rPr>
-          <w:rFonts w:ascii="Times New Roman" w:hAnsi="Times New Roman" w:cs="Times New Roman"/>
-          <w:b/>
-          <w:sz w:val="28"/>
-        </w:rPr>
-      </w:pPr>
-    </w:p>
-    <w:p>
-      <w:pPr>
-        <w:pStyle w:val="DaftarParagraf"/>
-        <w:rPr>
-          <w:rFonts w:ascii="Times New Roman" w:hAnsi="Times New Roman" w:cs="Times New Roman"/>
-          <w:b/>
-          <w:sz w:val="28"/>
-        </w:rPr>
-      </w:pPr>
-    </w:p>
-    <w:p>
-      <w:pPr>
-        <w:pStyle w:val="DaftarParagraf"/>
-        <w:rPr>
-          <w:rFonts w:ascii="Times New Roman" w:hAnsi="Times New Roman" w:cs="Times New Roman"/>
-          <w:b/>
-          <w:sz w:val="28"/>
-        </w:rPr>
-      </w:pPr>
-    </w:p>
-    <w:p>
-      <w:pPr>
-        <w:pStyle w:val="DaftarParagraf"/>
+    </w:p>
+    <w:p>
+      <w:pPr>
+        <w:pStyle w:val="ListParagraph"/>
+        <w:rPr>
+          <w:rFonts w:ascii="Times New Roman" w:hAnsi="Times New Roman" w:cs="Times New Roman"/>
+          <w:b/>
+          <w:sz w:val="28"/>
+        </w:rPr>
+      </w:pPr>
+    </w:p>
+    <w:p>
+      <w:pPr>
+        <w:pStyle w:val="ListParagraph"/>
+        <w:rPr>
+          <w:rFonts w:ascii="Times New Roman" w:hAnsi="Times New Roman" w:cs="Times New Roman"/>
+          <w:b/>
+          <w:sz w:val="28"/>
+        </w:rPr>
+      </w:pPr>
+    </w:p>
+    <w:p>
+      <w:pPr>
+        <w:pStyle w:val="ListParagraph"/>
+        <w:rPr>
+          <w:rFonts w:ascii="Times New Roman" w:hAnsi="Times New Roman" w:cs="Times New Roman"/>
+          <w:b/>
+          <w:sz w:val="28"/>
+        </w:rPr>
+      </w:pPr>
+    </w:p>
+    <w:p>
+      <w:pPr>
+        <w:pStyle w:val="ListParagraph"/>
         <w:numPr>
           <w:ilvl w:val="0"/>
           <w:numId w:val="2"/>
@@ -300,7 +192,7 @@
                     <pic:cNvPicPr/>
                   </pic:nvPicPr>
                   <pic:blipFill rotWithShape="1">
-                    <a:blip r:embed="rId7">
+                    <a:blip r:embed="rId6">
                       <a:extLst>
                         <a:ext uri="{28A0092B-C50C-407E-A947-70E740481C1C}">
                           <a14:useLocalDpi xmlns:a14="http://schemas.microsoft.com/office/drawing/2010/main" val="0"/>
@@ -339,24 +231,14 @@
           </wp:anchor>
         </w:drawing>
       </w:r>
-      <w:proofErr w:type="spellStart"/>
       <w:r>
         <w:rPr>
           <w:rFonts w:ascii="Times New Roman" w:hAnsi="Times New Roman" w:cs="Times New Roman"/>
           <w:b/>
           <w:sz w:val="28"/>
         </w:rPr>
-        <w:t>Mockup</w:t>
+        <w:t>Mockup 2</w:t>
       </w:r>
-      <w:proofErr w:type="spellEnd"/>
-      <w:r>
-        <w:rPr>
-          <w:rFonts w:ascii="Times New Roman" w:hAnsi="Times New Roman" w:cs="Times New Roman"/>
-          <w:b/>
-          <w:sz w:val="28"/>
-        </w:rPr>
-        <w:t xml:space="preserve"> 2</w:t>
-      </w:r>
     </w:p>
     <w:p>
       <w:pPr>
@@ -367,22 +249,20 @@
           <w:sz w:val="28"/>
         </w:rPr>
       </w:pPr>
-      <w:bookmarkStart w:id="0" w:name="_GoBack"/>
-      <w:bookmarkEnd w:id="0"/>
-    </w:p>
-    <w:p>
-      <w:pPr>
-        <w:pStyle w:val="DaftarParagraf"/>
-        <w:rPr>
-          <w:rFonts w:ascii="Times New Roman" w:hAnsi="Times New Roman" w:cs="Times New Roman"/>
-          <w:b/>
-          <w:sz w:val="28"/>
-        </w:rPr>
-      </w:pPr>
-    </w:p>
-    <w:p>
-      <w:pPr>
-        <w:pStyle w:val="DaftarParagraf"/>
+    </w:p>
+    <w:p>
+      <w:pPr>
+        <w:pStyle w:val="ListParagraph"/>
+        <w:rPr>
+          <w:rFonts w:ascii="Times New Roman" w:hAnsi="Times New Roman" w:cs="Times New Roman"/>
+          <w:b/>
+          <w:sz w:val="28"/>
+        </w:rPr>
+      </w:pPr>
+    </w:p>
+    <w:p>
+      <w:pPr>
+        <w:pStyle w:val="ListParagraph"/>
         <w:numPr>
           <w:ilvl w:val="0"/>
           <w:numId w:val="2"/>
@@ -401,6 +281,7 @@
           <w:sz w:val="28"/>
           <w:lang w:eastAsia="id-ID"/>
         </w:rPr>
+        <w:lastRenderedPageBreak/>
         <w:drawing>
           <wp:anchor distT="0" distB="0" distL="114300" distR="114300" simplePos="0" relativeHeight="251660288" behindDoc="0" locked="0" layoutInCell="1" allowOverlap="1" wp14:anchorId="674B9B82" wp14:editId="5A99ABDB">
             <wp:simplePos x="0" y="0"/>
@@ -425,7 +306,7 @@
                     <pic:cNvPicPr/>
                   </pic:nvPicPr>
                   <pic:blipFill rotWithShape="1">
-                    <a:blip r:embed="rId8">
+                    <a:blip r:embed="rId7">
                       <a:extLst>
                         <a:ext uri="{28A0092B-C50C-407E-A947-70E740481C1C}">
                           <a14:useLocalDpi xmlns:a14="http://schemas.microsoft.com/office/drawing/2010/main" val="0"/>
@@ -464,23 +345,13 @@
           </wp:anchor>
         </w:drawing>
       </w:r>
-      <w:proofErr w:type="spellStart"/>
       <w:r>
         <w:rPr>
           <w:rFonts w:ascii="Times New Roman" w:hAnsi="Times New Roman" w:cs="Times New Roman"/>
           <w:b/>
           <w:sz w:val="28"/>
         </w:rPr>
-        <w:t>Mockup</w:t>
-      </w:r>
-      <w:proofErr w:type="spellEnd"/>
-      <w:r>
-        <w:rPr>
-          <w:rFonts w:ascii="Times New Roman" w:hAnsi="Times New Roman" w:cs="Times New Roman"/>
-          <w:b/>
-          <w:sz w:val="28"/>
-        </w:rPr>
-        <w:t xml:space="preserve"> 3</w:t>
+        <w:t>Mockup 3</w:t>
       </w:r>
       <w:r>
         <w:rPr>
@@ -493,27 +364,27 @@
     </w:p>
     <w:p>
       <w:pPr>
-        <w:pStyle w:val="DaftarParagraf"/>
-        <w:rPr>
-          <w:rFonts w:ascii="Times New Roman" w:hAnsi="Times New Roman" w:cs="Times New Roman"/>
-          <w:b/>
-          <w:sz w:val="28"/>
-        </w:rPr>
-      </w:pPr>
-    </w:p>
-    <w:p>
-      <w:pPr>
-        <w:pStyle w:val="DaftarParagraf"/>
-        <w:rPr>
-          <w:rFonts w:ascii="Times New Roman" w:hAnsi="Times New Roman" w:cs="Times New Roman"/>
-          <w:b/>
-          <w:sz w:val="28"/>
-        </w:rPr>
-      </w:pPr>
-    </w:p>
-    <w:p>
-      <w:pPr>
-        <w:pStyle w:val="DaftarParagraf"/>
+        <w:pStyle w:val="ListParagraph"/>
+        <w:rPr>
+          <w:rFonts w:ascii="Times New Roman" w:hAnsi="Times New Roman" w:cs="Times New Roman"/>
+          <w:b/>
+          <w:sz w:val="28"/>
+        </w:rPr>
+      </w:pPr>
+    </w:p>
+    <w:p>
+      <w:pPr>
+        <w:pStyle w:val="ListParagraph"/>
+        <w:rPr>
+          <w:rFonts w:ascii="Times New Roman" w:hAnsi="Times New Roman" w:cs="Times New Roman"/>
+          <w:b/>
+          <w:sz w:val="28"/>
+        </w:rPr>
+      </w:pPr>
+    </w:p>
+    <w:p>
+      <w:pPr>
+        <w:pStyle w:val="ListParagraph"/>
         <w:numPr>
           <w:ilvl w:val="0"/>
           <w:numId w:val="2"/>
@@ -556,7 +427,7 @@
                     <pic:cNvPicPr/>
                   </pic:nvPicPr>
                   <pic:blipFill rotWithShape="1">
-                    <a:blip r:embed="rId9">
+                    <a:blip r:embed="rId8">
                       <a:extLst>
                         <a:ext uri="{28A0092B-C50C-407E-A947-70E740481C1C}">
                           <a14:useLocalDpi xmlns:a14="http://schemas.microsoft.com/office/drawing/2010/main" val="0"/>
@@ -595,68 +466,58 @@
           </wp:anchor>
         </w:drawing>
       </w:r>
-      <w:proofErr w:type="spellStart"/>
       <w:r>
         <w:rPr>
           <w:rFonts w:ascii="Times New Roman" w:hAnsi="Times New Roman" w:cs="Times New Roman"/>
           <w:b/>
           <w:sz w:val="28"/>
         </w:rPr>
-        <w:t>Mockup</w:t>
+        <w:t>Mockup 4</w:t>
       </w:r>
-      <w:proofErr w:type="spellEnd"/>
-      <w:r>
-        <w:rPr>
-          <w:rFonts w:ascii="Times New Roman" w:hAnsi="Times New Roman" w:cs="Times New Roman"/>
-          <w:b/>
-          <w:sz w:val="28"/>
-        </w:rPr>
-        <w:t xml:space="preserve"> 4</w:t>
-      </w:r>
-    </w:p>
-    <w:p>
-      <w:pPr>
-        <w:pStyle w:val="DaftarParagraf"/>
-        <w:rPr>
-          <w:rFonts w:ascii="Times New Roman" w:hAnsi="Times New Roman" w:cs="Times New Roman"/>
-          <w:b/>
-          <w:sz w:val="28"/>
-        </w:rPr>
-      </w:pPr>
-    </w:p>
-    <w:p>
-      <w:pPr>
-        <w:pStyle w:val="DaftarParagraf"/>
-        <w:rPr>
-          <w:rFonts w:ascii="Times New Roman" w:hAnsi="Times New Roman" w:cs="Times New Roman"/>
-          <w:b/>
-          <w:sz w:val="28"/>
-        </w:rPr>
-      </w:pPr>
-    </w:p>
-    <w:p>
-      <w:pPr>
-        <w:pStyle w:val="DaftarParagraf"/>
-        <w:rPr>
-          <w:rFonts w:ascii="Times New Roman" w:hAnsi="Times New Roman" w:cs="Times New Roman"/>
-          <w:b/>
-          <w:sz w:val="28"/>
-        </w:rPr>
-      </w:pPr>
-    </w:p>
-    <w:p>
-      <w:pPr>
-        <w:pStyle w:val="DaftarParagraf"/>
-        <w:rPr>
-          <w:rFonts w:ascii="Times New Roman" w:hAnsi="Times New Roman" w:cs="Times New Roman"/>
-          <w:b/>
-          <w:sz w:val="28"/>
-        </w:rPr>
-      </w:pPr>
-    </w:p>
-    <w:p>
-      <w:pPr>
-        <w:pStyle w:val="DaftarParagraf"/>
+    </w:p>
+    <w:p>
+      <w:pPr>
+        <w:pStyle w:val="ListParagraph"/>
+        <w:rPr>
+          <w:rFonts w:ascii="Times New Roman" w:hAnsi="Times New Roman" w:cs="Times New Roman"/>
+          <w:b/>
+          <w:sz w:val="28"/>
+        </w:rPr>
+      </w:pPr>
+    </w:p>
+    <w:p>
+      <w:pPr>
+        <w:pStyle w:val="ListParagraph"/>
+        <w:rPr>
+          <w:rFonts w:ascii="Times New Roman" w:hAnsi="Times New Roman" w:cs="Times New Roman"/>
+          <w:b/>
+          <w:sz w:val="28"/>
+        </w:rPr>
+      </w:pPr>
+    </w:p>
+    <w:p>
+      <w:pPr>
+        <w:pStyle w:val="ListParagraph"/>
+        <w:rPr>
+          <w:rFonts w:ascii="Times New Roman" w:hAnsi="Times New Roman" w:cs="Times New Roman"/>
+          <w:b/>
+          <w:sz w:val="28"/>
+        </w:rPr>
+      </w:pPr>
+    </w:p>
+    <w:p>
+      <w:pPr>
+        <w:pStyle w:val="ListParagraph"/>
+        <w:rPr>
+          <w:rFonts w:ascii="Times New Roman" w:hAnsi="Times New Roman" w:cs="Times New Roman"/>
+          <w:b/>
+          <w:sz w:val="28"/>
+        </w:rPr>
+      </w:pPr>
+    </w:p>
+    <w:p>
+      <w:pPr>
+        <w:pStyle w:val="ListParagraph"/>
         <w:rPr>
           <w:rFonts w:ascii="Times New Roman" w:hAnsi="Times New Roman" w:cs="Times New Roman"/>
           <w:b/>
@@ -675,8 +536,8 @@
 </file>
 
 <file path=word/numbering.xml><?xml version="1.0" encoding="utf-8"?>
-<w:numbering xmlns:wpc="http://schemas.microsoft.com/office/word/2010/wordprocessingCanvas" xmlns:mc="http://schemas.openxmlformats.org/markup-compatibility/2006" xmlns:o="urn:schemas-microsoft-com:office:office" xmlns:r="http://schemas.openxmlformats.org/officeDocument/2006/relationships" xmlns:m="http://schemas.openxmlformats.org/officeDocument/2006/math" xmlns:v="urn:schemas-microsoft-com:vml" xmlns:wp14="http://schemas.microsoft.com/office/word/2010/wordprocessingDrawing" xmlns:wp="http://schemas.openxmlformats.org/drawingml/2006/wordprocessingDrawing" xmlns:w10="urn:schemas-microsoft-com:office:word" xmlns:w="http://schemas.openxmlformats.org/wordprocessingml/2006/main" xmlns:w14="http://schemas.microsoft.com/office/word/2010/wordml" xmlns:wpg="http://schemas.microsoft.com/office/word/2010/wordprocessingGroup" xmlns:wpi="http://schemas.microsoft.com/office/word/2010/wordprocessingInk" xmlns:wne="http://schemas.microsoft.com/office/word/2006/wordml" xmlns:wps="http://schemas.microsoft.com/office/word/2010/wordprocessingShape" mc:Ignorable="w14 wp14">
-  <w:abstractNum w:abstractNumId="0">
+<w:numbering xmlns:wpc="http://schemas.microsoft.com/office/word/2010/wordprocessingCanvas" xmlns:cx="http://schemas.microsoft.com/office/drawing/2014/chartex" xmlns:mc="http://schemas.openxmlformats.org/markup-compatibility/2006" xmlns:o="urn:schemas-microsoft-com:office:office" xmlns:r="http://schemas.openxmlformats.org/officeDocument/2006/relationships" xmlns:m="http://schemas.openxmlformats.org/officeDocument/2006/math" xmlns:v="urn:schemas-microsoft-com:vml" xmlns:wp14="http://schemas.microsoft.com/office/word/2010/wordprocessingDrawing" xmlns:wp="http://schemas.openxmlformats.org/drawingml/2006/wordprocessingDrawing" xmlns:w10="urn:schemas-microsoft-com:office:word" xmlns:w="http://schemas.openxmlformats.org/wordprocessingml/2006/main" xmlns:w14="http://schemas.microsoft.com/office/word/2010/wordml" xmlns:w15="http://schemas.microsoft.com/office/word/2012/wordml" xmlns:w16se="http://schemas.microsoft.com/office/word/2015/wordml/symex" xmlns:wpg="http://schemas.microsoft.com/office/word/2010/wordprocessingGroup" xmlns:wpi="http://schemas.microsoft.com/office/word/2010/wordprocessingInk" xmlns:wne="http://schemas.microsoft.com/office/word/2006/wordml" xmlns:wps="http://schemas.microsoft.com/office/word/2010/wordprocessingShape" mc:Ignorable="w14 w15 w16se wp14">
+  <w:abstractNum w:abstractNumId="0" w15:restartNumberingAfterBreak="0">
     <w:nsid w:val="29056673"/>
     <w:multiLevelType w:val="hybridMultilevel"/>
     <w:tmpl w:val="BB460DB0"/>
@@ -789,7 +650,7 @@
       </w:rPr>
     </w:lvl>
   </w:abstractNum>
-  <w:abstractNum w:abstractNumId="1">
+  <w:abstractNum w:abstractNumId="1" w15:restartNumberingAfterBreak="0">
     <w:nsid w:val="5092294C"/>
     <w:multiLevelType w:val="hybridMultilevel"/>
     <w:tmpl w:val="D1262646"/>
@@ -888,7 +749,7 @@
 </file>
 
 <file path=word/styles.xml><?xml version="1.0" encoding="utf-8"?>
-<w:styles xmlns:mc="http://schemas.openxmlformats.org/markup-compatibility/2006" xmlns:r="http://schemas.openxmlformats.org/officeDocument/2006/relationships" xmlns:w="http://schemas.openxmlformats.org/wordprocessingml/2006/main" xmlns:w14="http://schemas.microsoft.com/office/word/2010/wordml" mc:Ignorable="w14">
+<w:styles xmlns:mc="http://schemas.openxmlformats.org/markup-compatibility/2006" xmlns:r="http://schemas.openxmlformats.org/officeDocument/2006/relationships" xmlns:w="http://schemas.openxmlformats.org/wordprocessingml/2006/main" xmlns:w14="http://schemas.microsoft.com/office/word/2010/wordml" xmlns:w15="http://schemas.microsoft.com/office/word/2012/wordml" xmlns:w16se="http://schemas.microsoft.com/office/word/2015/wordml/symex" mc:Ignorable="w14 w15 w16se">
   <w:docDefaults>
     <w:rPrDefault>
       <w:rPr>
@@ -904,156 +765,390 @@
       </w:pPr>
     </w:pPrDefault>
   </w:docDefaults>
-  <w:latentStyles w:defLockedState="0" w:defUIPriority="99" w:defSemiHidden="1" w:defUnhideWhenUsed="1" w:defQFormat="0" w:count="267">
-    <w:lsdException w:name="Normal" w:semiHidden="0" w:uiPriority="0" w:unhideWhenUsed="0" w:qFormat="1"/>
-    <w:lsdException w:name="heading 1" w:semiHidden="0" w:uiPriority="9" w:unhideWhenUsed="0" w:qFormat="1"/>
-    <w:lsdException w:name="heading 2" w:uiPriority="9" w:qFormat="1"/>
-    <w:lsdException w:name="heading 3" w:uiPriority="9" w:qFormat="1"/>
-    <w:lsdException w:name="heading 4" w:uiPriority="9" w:qFormat="1"/>
-    <w:lsdException w:name="heading 5" w:uiPriority="9" w:qFormat="1"/>
-    <w:lsdException w:name="heading 6" w:uiPriority="9" w:qFormat="1"/>
-    <w:lsdException w:name="heading 7" w:uiPriority="9" w:qFormat="1"/>
-    <w:lsdException w:name="heading 8" w:uiPriority="9" w:qFormat="1"/>
-    <w:lsdException w:name="heading 9" w:uiPriority="9" w:qFormat="1"/>
-    <w:lsdException w:name="toc 1" w:uiPriority="39"/>
-    <w:lsdException w:name="toc 2" w:uiPriority="39"/>
-    <w:lsdException w:name="toc 3" w:uiPriority="39"/>
-    <w:lsdException w:name="toc 4" w:uiPriority="39"/>
-    <w:lsdException w:name="toc 5" w:uiPriority="39"/>
-    <w:lsdException w:name="toc 6" w:uiPriority="39"/>
-    <w:lsdException w:name="toc 7" w:uiPriority="39"/>
-    <w:lsdException w:name="toc 8" w:uiPriority="39"/>
-    <w:lsdException w:name="toc 9" w:uiPriority="39"/>
-    <w:lsdException w:name="caption" w:uiPriority="35" w:qFormat="1"/>
-    <w:lsdException w:name="Title" w:semiHidden="0" w:uiPriority="10" w:unhideWhenUsed="0" w:qFormat="1"/>
-    <w:lsdException w:name="Default Paragraph Font" w:uiPriority="1"/>
-    <w:lsdException w:name="Subtitle" w:semiHidden="0" w:uiPriority="11" w:unhideWhenUsed="0" w:qFormat="1"/>
-    <w:lsdException w:name="Strong" w:semiHidden="0" w:uiPriority="22" w:unhideWhenUsed="0" w:qFormat="1"/>
-    <w:lsdException w:name="Emphasis" w:semiHidden="0" w:uiPriority="20" w:unhideWhenUsed="0" w:qFormat="1"/>
-    <w:lsdException w:name="Table Grid" w:semiHidden="0" w:uiPriority="59" w:unhideWhenUsed="0"/>
-    <w:lsdException w:name="Placeholder Text" w:unhideWhenUsed="0"/>
-    <w:lsdException w:name="No Spacing" w:semiHidden="0" w:uiPriority="1" w:unhideWhenUsed="0" w:qFormat="1"/>
-    <w:lsdException w:name="Light Shading" w:semiHidden="0" w:uiPriority="60" w:unhideWhenUsed="0"/>
-    <w:lsdException w:name="Light List" w:semiHidden="0" w:uiPriority="61" w:unhideWhenUsed="0"/>
-    <w:lsdException w:name="Light Grid" w:semiHidden="0" w:uiPriority="62" w:unhideWhenUsed="0"/>
-    <w:lsdException w:name="Medium Shading 1" w:semiHidden="0" w:uiPriority="63" w:unhideWhenUsed="0"/>
-    <w:lsdException w:name="Medium Shading 2" w:semiHidden="0" w:uiPriority="64" w:unhideWhenUsed="0"/>
-    <w:lsdException w:name="Medium List 1" w:semiHidden="0" w:uiPriority="65" w:unhideWhenUsed="0"/>
-    <w:lsdException w:name="Medium List 2" w:semiHidden="0" w:uiPriority="66" w:unhideWhenUsed="0"/>
-    <w:lsdException w:name="Medium Grid 1" w:semiHidden="0" w:uiPriority="67" w:unhideWhenUsed="0"/>
-    <w:lsdException w:name="Medium Grid 2" w:semiHidden="0" w:uiPriority="68" w:unhideWhenUsed="0"/>
-    <w:lsdException w:name="Medium Grid 3" w:semiHidden="0" w:uiPriority="69" w:unhideWhenUsed="0"/>
-    <w:lsdException w:name="Dark List" w:semiHidden="0" w:uiPriority="70" w:unhideWhenUsed="0"/>
-    <w:lsdException w:name="Colorful Shading" w:semiHidden="0" w:uiPriority="71" w:unhideWhenUsed="0"/>
-    <w:lsdException w:name="Colorful List" w:semiHidden="0" w:uiPriority="72" w:unhideWhenUsed="0"/>
-    <w:lsdException w:name="Colorful Grid" w:semiHidden="0" w:uiPriority="73" w:unhideWhenUsed="0"/>
-    <w:lsdException w:name="Light Shading Accent 1" w:semiHidden="0" w:uiPriority="60" w:unhideWhenUsed="0"/>
-    <w:lsdException w:name="Light List Accent 1" w:semiHidden="0" w:uiPriority="61" w:unhideWhenUsed="0"/>
-    <w:lsdException w:name="Light Grid Accent 1" w:semiHidden="0" w:uiPriority="62" w:unhideWhenUsed="0"/>
-    <w:lsdException w:name="Medium Shading 1 Accent 1" w:semiHidden="0" w:uiPriority="63" w:unhideWhenUsed="0"/>
-    <w:lsdException w:name="Medium Shading 2 Accent 1" w:semiHidden="0" w:uiPriority="64" w:unhideWhenUsed="0"/>
-    <w:lsdException w:name="Medium List 1 Accent 1" w:semiHidden="0" w:uiPriority="65" w:unhideWhenUsed="0"/>
-    <w:lsdException w:name="Revision" w:unhideWhenUsed="0"/>
-    <w:lsdException w:name="List Paragraph" w:semiHidden="0" w:uiPriority="34" w:unhideWhenUsed="0" w:qFormat="1"/>
-    <w:lsdException w:name="Quote" w:semiHidden="0" w:uiPriority="29" w:unhideWhenUsed="0" w:qFormat="1"/>
-    <w:lsdException w:name="Intense Quote" w:semiHidden="0" w:uiPriority="30" w:unhideWhenUsed="0" w:qFormat="1"/>
-    <w:lsdException w:name="Medium List 2 Accent 1" w:semiHidden="0" w:uiPriority="66" w:unhideWhenUsed="0"/>
-    <w:lsdException w:name="Medium Grid 1 Accent 1" w:semiHidden="0" w:uiPriority="67" w:unhideWhenUsed="0"/>
-    <w:lsdException w:name="Medium Grid 2 Accent 1" w:semiHidden="0" w:uiPriority="68" w:unhideWhenUsed="0"/>
-    <w:lsdException w:name="Medium Grid 3 Accent 1" w:semiHidden="0" w:uiPriority="69" w:unhideWhenUsed="0"/>
-    <w:lsdException w:name="Dark List Accent 1" w:semiHidden="0" w:uiPriority="70" w:unhideWhenUsed="0"/>
-    <w:lsdException w:name="Colorful Shading Accent 1" w:semiHidden="0" w:uiPriority="71" w:unhideWhenUsed="0"/>
-    <w:lsdException w:name="Colorful List Accent 1" w:semiHidden="0" w:uiPriority="72" w:unhideWhenUsed="0"/>
-    <w:lsdException w:name="Colorful Grid Accent 1" w:semiHidden="0" w:uiPriority="73" w:unhideWhenUsed="0"/>
-    <w:lsdException w:name="Light Shading Accent 2" w:semiHidden="0" w:uiPriority="60" w:unhideWhenUsed="0"/>
-    <w:lsdException w:name="Light List Accent 2" w:semiHidden="0" w:uiPriority="61" w:unhideWhenUsed="0"/>
-    <w:lsdException w:name="Light Grid Accent 2" w:semiHidden="0" w:uiPriority="62" w:unhideWhenUsed="0"/>
-    <w:lsdException w:name="Medium Shading 1 Accent 2" w:semiHidden="0" w:uiPriority="63" w:unhideWhenUsed="0"/>
-    <w:lsdException w:name="Medium Shading 2 Accent 2" w:semiHidden="0" w:uiPriority="64" w:unhideWhenUsed="0"/>
-    <w:lsdException w:name="Medium List 1 Accent 2" w:semiHidden="0" w:uiPriority="65" w:unhideWhenUsed="0"/>
-    <w:lsdException w:name="Medium List 2 Accent 2" w:semiHidden="0" w:uiPriority="66" w:unhideWhenUsed="0"/>
-    <w:lsdException w:name="Medium Grid 1 Accent 2" w:semiHidden="0" w:uiPriority="67" w:unhideWhenUsed="0"/>
-    <w:lsdException w:name="Medium Grid 2 Accent 2" w:semiHidden="0" w:uiPriority="68" w:unhideWhenUsed="0"/>
-    <w:lsdException w:name="Medium Grid 3 Accent 2" w:semiHidden="0" w:uiPriority="69" w:unhideWhenUsed="0"/>
-    <w:lsdException w:name="Dark List Accent 2" w:semiHidden="0" w:uiPriority="70" w:unhideWhenUsed="0"/>
-    <w:lsdException w:name="Colorful Shading Accent 2" w:semiHidden="0" w:uiPriority="71" w:unhideWhenUsed="0"/>
-    <w:lsdException w:name="Colorful List Accent 2" w:semiHidden="0" w:uiPriority="72" w:unhideWhenUsed="0"/>
-    <w:lsdException w:name="Colorful Grid Accent 2" w:semiHidden="0" w:uiPriority="73" w:unhideWhenUsed="0"/>
-    <w:lsdException w:name="Light Shading Accent 3" w:semiHidden="0" w:uiPriority="60" w:unhideWhenUsed="0"/>
-    <w:lsdException w:name="Light List Accent 3" w:semiHidden="0" w:uiPriority="61" w:unhideWhenUsed="0"/>
-    <w:lsdException w:name="Light Grid Accent 3" w:semiHidden="0" w:uiPriority="62" w:unhideWhenUsed="0"/>
-    <w:lsdException w:name="Medium Shading 1 Accent 3" w:semiHidden="0" w:uiPriority="63" w:unhideWhenUsed="0"/>
-    <w:lsdException w:name="Medium Shading 2 Accent 3" w:semiHidden="0" w:uiPriority="64" w:unhideWhenUsed="0"/>
-    <w:lsdException w:name="Medium List 1 Accent 3" w:semiHidden="0" w:uiPriority="65" w:unhideWhenUsed="0"/>
-    <w:lsdException w:name="Medium List 2 Accent 3" w:semiHidden="0" w:uiPriority="66" w:unhideWhenUsed="0"/>
-    <w:lsdException w:name="Medium Grid 1 Accent 3" w:semiHidden="0" w:uiPriority="67" w:unhideWhenUsed="0"/>
-    <w:lsdException w:name="Medium Grid 2 Accent 3" w:semiHidden="0" w:uiPriority="68" w:unhideWhenUsed="0"/>
-    <w:lsdException w:name="Medium Grid 3 Accent 3" w:semiHidden="0" w:uiPriority="69" w:unhideWhenUsed="0"/>
-    <w:lsdException w:name="Dark List Accent 3" w:semiHidden="0" w:uiPriority="70" w:unhideWhenUsed="0"/>
-    <w:lsdException w:name="Colorful Shading Accent 3" w:semiHidden="0" w:uiPriority="71" w:unhideWhenUsed="0"/>
-    <w:lsdException w:name="Colorful List Accent 3" w:semiHidden="0" w:uiPriority="72" w:unhideWhenUsed="0"/>
-    <w:lsdException w:name="Colorful Grid Accent 3" w:semiHidden="0" w:uiPriority="73" w:unhideWhenUsed="0"/>
-    <w:lsdException w:name="Light Shading Accent 4" w:semiHidden="0" w:uiPriority="60" w:unhideWhenUsed="0"/>
-    <w:lsdException w:name="Light List Accent 4" w:semiHidden="0" w:uiPriority="61" w:unhideWhenUsed="0"/>
-    <w:lsdException w:name="Light Grid Accent 4" w:semiHidden="0" w:uiPriority="62" w:unhideWhenUsed="0"/>
-    <w:lsdException w:name="Medium Shading 1 Accent 4" w:semiHidden="0" w:uiPriority="63" w:unhideWhenUsed="0"/>
-    <w:lsdException w:name="Medium Shading 2 Accent 4" w:semiHidden="0" w:uiPriority="64" w:unhideWhenUsed="0"/>
-    <w:lsdException w:name="Medium List 1 Accent 4" w:semiHidden="0" w:uiPriority="65" w:unhideWhenUsed="0"/>
-    <w:lsdException w:name="Medium List 2 Accent 4" w:semiHidden="0" w:uiPriority="66" w:unhideWhenUsed="0"/>
-    <w:lsdException w:name="Medium Grid 1 Accent 4" w:semiHidden="0" w:uiPriority="67" w:unhideWhenUsed="0"/>
-    <w:lsdException w:name="Medium Grid 2 Accent 4" w:semiHidden="0" w:uiPriority="68" w:unhideWhenUsed="0"/>
-    <w:lsdException w:name="Medium Grid 3 Accent 4" w:semiHidden="0" w:uiPriority="69" w:unhideWhenUsed="0"/>
-    <w:lsdException w:name="Dark List Accent 4" w:semiHidden="0" w:uiPriority="70" w:unhideWhenUsed="0"/>
-    <w:lsdException w:name="Colorful Shading Accent 4" w:semiHidden="0" w:uiPriority="71" w:unhideWhenUsed="0"/>
-    <w:lsdException w:name="Colorful List Accent 4" w:semiHidden="0" w:uiPriority="72" w:unhideWhenUsed="0"/>
-    <w:lsdException w:name="Colorful Grid Accent 4" w:semiHidden="0" w:uiPriority="73" w:unhideWhenUsed="0"/>
-    <w:lsdException w:name="Light Shading Accent 5" w:semiHidden="0" w:uiPriority="60" w:unhideWhenUsed="0"/>
-    <w:lsdException w:name="Light List Accent 5" w:semiHidden="0" w:uiPriority="61" w:unhideWhenUsed="0"/>
-    <w:lsdException w:name="Light Grid Accent 5" w:semiHidden="0" w:uiPriority="62" w:unhideWhenUsed="0"/>
-    <w:lsdException w:name="Medium Shading 1 Accent 5" w:semiHidden="0" w:uiPriority="63" w:unhideWhenUsed="0"/>
-    <w:lsdException w:name="Medium Shading 2 Accent 5" w:semiHidden="0" w:uiPriority="64" w:unhideWhenUsed="0"/>
-    <w:lsdException w:name="Medium List 1 Accent 5" w:semiHidden="0" w:uiPriority="65" w:unhideWhenUsed="0"/>
-    <w:lsdException w:name="Medium List 2 Accent 5" w:semiHidden="0" w:uiPriority="66" w:unhideWhenUsed="0"/>
-    <w:lsdException w:name="Medium Grid 1 Accent 5" w:semiHidden="0" w:uiPriority="67" w:unhideWhenUsed="0"/>
-    <w:lsdException w:name="Medium Grid 2 Accent 5" w:semiHidden="0" w:uiPriority="68" w:unhideWhenUsed="0"/>
-    <w:lsdException w:name="Medium Grid 3 Accent 5" w:semiHidden="0" w:uiPriority="69" w:unhideWhenUsed="0"/>
-    <w:lsdException w:name="Dark List Accent 5" w:semiHidden="0" w:uiPriority="70" w:unhideWhenUsed="0"/>
-    <w:lsdException w:name="Colorful Shading Accent 5" w:semiHidden="0" w:uiPriority="71" w:unhideWhenUsed="0"/>
-    <w:lsdException w:name="Colorful List Accent 5" w:semiHidden="0" w:uiPriority="72" w:unhideWhenUsed="0"/>
-    <w:lsdException w:name="Colorful Grid Accent 5" w:semiHidden="0" w:uiPriority="73" w:unhideWhenUsed="0"/>
-    <w:lsdException w:name="Light Shading Accent 6" w:semiHidden="0" w:uiPriority="60" w:unhideWhenUsed="0"/>
-    <w:lsdException w:name="Light List Accent 6" w:semiHidden="0" w:uiPriority="61" w:unhideWhenUsed="0"/>
-    <w:lsdException w:name="Light Grid Accent 6" w:semiHidden="0" w:uiPriority="62" w:unhideWhenUsed="0"/>
-    <w:lsdException w:name="Medium Shading 1 Accent 6" w:semiHidden="0" w:uiPriority="63" w:unhideWhenUsed="0"/>
-    <w:lsdException w:name="Medium Shading 2 Accent 6" w:semiHidden="0" w:uiPriority="64" w:unhideWhenUsed="0"/>
-    <w:lsdException w:name="Medium List 1 Accent 6" w:semiHidden="0" w:uiPriority="65" w:unhideWhenUsed="0"/>
-    <w:lsdException w:name="Medium List 2 Accent 6" w:semiHidden="0" w:uiPriority="66" w:unhideWhenUsed="0"/>
-    <w:lsdException w:name="Medium Grid 1 Accent 6" w:semiHidden="0" w:uiPriority="67" w:unhideWhenUsed="0"/>
-    <w:lsdException w:name="Medium Grid 2 Accent 6" w:semiHidden="0" w:uiPriority="68" w:unhideWhenUsed="0"/>
-    <w:lsdException w:name="Medium Grid 3 Accent 6" w:semiHidden="0" w:uiPriority="69" w:unhideWhenUsed="0"/>
-    <w:lsdException w:name="Dark List Accent 6" w:semiHidden="0" w:uiPriority="70" w:unhideWhenUsed="0"/>
-    <w:lsdException w:name="Colorful Shading Accent 6" w:semiHidden="0" w:uiPriority="71" w:unhideWhenUsed="0"/>
-    <w:lsdException w:name="Colorful List Accent 6" w:semiHidden="0" w:uiPriority="72" w:unhideWhenUsed="0"/>
-    <w:lsdException w:name="Colorful Grid Accent 6" w:semiHidden="0" w:uiPriority="73" w:unhideWhenUsed="0"/>
-    <w:lsdException w:name="Subtle Emphasis" w:semiHidden="0" w:uiPriority="19" w:unhideWhenUsed="0" w:qFormat="1"/>
-    <w:lsdException w:name="Intense Emphasis" w:semiHidden="0" w:uiPriority="21" w:unhideWhenUsed="0" w:qFormat="1"/>
-    <w:lsdException w:name="Subtle Reference" w:semiHidden="0" w:uiPriority="31" w:unhideWhenUsed="0" w:qFormat="1"/>
-    <w:lsdException w:name="Intense Reference" w:semiHidden="0" w:uiPriority="32" w:unhideWhenUsed="0" w:qFormat="1"/>
-    <w:lsdException w:name="Book Title" w:semiHidden="0" w:uiPriority="33" w:unhideWhenUsed="0" w:qFormat="1"/>
-    <w:lsdException w:name="Bibliography" w:uiPriority="37"/>
-    <w:lsdException w:name="TOC Heading" w:uiPriority="39" w:qFormat="1"/>
+  <w:latentStyles w:defLockedState="0" w:defUIPriority="99" w:defSemiHidden="0" w:defUnhideWhenUsed="0" w:defQFormat="0" w:count="371">
+    <w:lsdException w:name="Normal" w:uiPriority="0" w:qFormat="1"/>
+    <w:lsdException w:name="heading 1" w:uiPriority="9" w:qFormat="1"/>
+    <w:lsdException w:name="heading 2" w:semiHidden="1" w:uiPriority="9" w:unhideWhenUsed="1" w:qFormat="1"/>
+    <w:lsdException w:name="heading 3" w:semiHidden="1" w:uiPriority="9" w:unhideWhenUsed="1" w:qFormat="1"/>
+    <w:lsdException w:name="heading 4" w:semiHidden="1" w:uiPriority="9" w:unhideWhenUsed="1" w:qFormat="1"/>
+    <w:lsdException w:name="heading 5" w:semiHidden="1" w:uiPriority="9" w:unhideWhenUsed="1" w:qFormat="1"/>
+    <w:lsdException w:name="heading 6" w:semiHidden="1" w:uiPriority="9" w:unhideWhenUsed="1" w:qFormat="1"/>
+    <w:lsdException w:name="heading 7" w:semiHidden="1" w:uiPriority="9" w:unhideWhenUsed="1" w:qFormat="1"/>
+    <w:lsdException w:name="heading 8" w:semiHidden="1" w:uiPriority="9" w:unhideWhenUsed="1" w:qFormat="1"/>
+    <w:lsdException w:name="heading 9" w:semiHidden="1" w:uiPriority="9" w:unhideWhenUsed="1" w:qFormat="1"/>
+    <w:lsdException w:name="index 1" w:semiHidden="1" w:unhideWhenUsed="1"/>
+    <w:lsdException w:name="index 2" w:semiHidden="1" w:unhideWhenUsed="1"/>
+    <w:lsdException w:name="index 3" w:semiHidden="1" w:unhideWhenUsed="1"/>
+    <w:lsdException w:name="index 4" w:semiHidden="1" w:unhideWhenUsed="1"/>
+    <w:lsdException w:name="index 5" w:semiHidden="1" w:unhideWhenUsed="1"/>
+    <w:lsdException w:name="index 6" w:semiHidden="1" w:unhideWhenUsed="1"/>
+    <w:lsdException w:name="index 7" w:semiHidden="1" w:unhideWhenUsed="1"/>
+    <w:lsdException w:name="index 8" w:semiHidden="1" w:unhideWhenUsed="1"/>
+    <w:lsdException w:name="index 9" w:semiHidden="1" w:unhideWhenUsed="1"/>
+    <w:lsdException w:name="toc 1" w:semiHidden="1" w:uiPriority="39" w:unhideWhenUsed="1"/>
+    <w:lsdException w:name="toc 2" w:semiHidden="1" w:uiPriority="39" w:unhideWhenUsed="1"/>
+    <w:lsdException w:name="toc 3" w:semiHidden="1" w:uiPriority="39" w:unhideWhenUsed="1"/>
+    <w:lsdException w:name="toc 4" w:semiHidden="1" w:uiPriority="39" w:unhideWhenUsed="1"/>
+    <w:lsdException w:name="toc 5" w:semiHidden="1" w:uiPriority="39" w:unhideWhenUsed="1"/>
+    <w:lsdException w:name="toc 6" w:semiHidden="1" w:uiPriority="39" w:unhideWhenUsed="1"/>
+    <w:lsdException w:name="toc 7" w:semiHidden="1" w:uiPriority="39" w:unhideWhenUsed="1"/>
+    <w:lsdException w:name="toc 8" w:semiHidden="1" w:uiPriority="39" w:unhideWhenUsed="1"/>
+    <w:lsdException w:name="toc 9" w:semiHidden="1" w:uiPriority="39" w:unhideWhenUsed="1"/>
+    <w:lsdException w:name="Normal Indent" w:semiHidden="1" w:unhideWhenUsed="1"/>
+    <w:lsdException w:name="footnote text" w:semiHidden="1" w:unhideWhenUsed="1"/>
+    <w:lsdException w:name="annotation text" w:semiHidden="1" w:unhideWhenUsed="1"/>
+    <w:lsdException w:name="header" w:semiHidden="1" w:unhideWhenUsed="1"/>
+    <w:lsdException w:name="footer" w:semiHidden="1" w:unhideWhenUsed="1"/>
+    <w:lsdException w:name="index heading" w:semiHidden="1" w:unhideWhenUsed="1"/>
+    <w:lsdException w:name="caption" w:semiHidden="1" w:uiPriority="35" w:unhideWhenUsed="1" w:qFormat="1"/>
+    <w:lsdException w:name="table of figures" w:semiHidden="1" w:unhideWhenUsed="1"/>
+    <w:lsdException w:name="envelope address" w:semiHidden="1" w:unhideWhenUsed="1"/>
+    <w:lsdException w:name="envelope return" w:semiHidden="1" w:unhideWhenUsed="1"/>
+    <w:lsdException w:name="footnote reference" w:semiHidden="1" w:unhideWhenUsed="1"/>
+    <w:lsdException w:name="annotation reference" w:semiHidden="1" w:unhideWhenUsed="1"/>
+    <w:lsdException w:name="line number" w:semiHidden="1" w:unhideWhenUsed="1"/>
+    <w:lsdException w:name="page number" w:semiHidden="1" w:unhideWhenUsed="1"/>
+    <w:lsdException w:name="endnote reference" w:semiHidden="1" w:unhideWhenUsed="1"/>
+    <w:lsdException w:name="endnote text" w:semiHidden="1" w:unhideWhenUsed="1"/>
+    <w:lsdException w:name="table of authorities" w:semiHidden="1" w:unhideWhenUsed="1"/>
+    <w:lsdException w:name="macro" w:semiHidden="1" w:unhideWhenUsed="1"/>
+    <w:lsdException w:name="toa heading" w:semiHidden="1" w:unhideWhenUsed="1"/>
+    <w:lsdException w:name="List" w:semiHidden="1" w:unhideWhenUsed="1"/>
+    <w:lsdException w:name="List Bullet" w:semiHidden="1" w:unhideWhenUsed="1"/>
+    <w:lsdException w:name="List Number" w:semiHidden="1" w:unhideWhenUsed="1"/>
+    <w:lsdException w:name="List 2" w:semiHidden="1" w:unhideWhenUsed="1"/>
+    <w:lsdException w:name="List 3" w:semiHidden="1" w:unhideWhenUsed="1"/>
+    <w:lsdException w:name="List 4" w:semiHidden="1" w:unhideWhenUsed="1"/>
+    <w:lsdException w:name="List 5" w:semiHidden="1" w:unhideWhenUsed="1"/>
+    <w:lsdException w:name="List Bullet 2" w:semiHidden="1" w:unhideWhenUsed="1"/>
+    <w:lsdException w:name="List Bullet 3" w:semiHidden="1" w:unhideWhenUsed="1"/>
+    <w:lsdException w:name="List Bullet 4" w:semiHidden="1" w:unhideWhenUsed="1"/>
+    <w:lsdException w:name="List Bullet 5" w:semiHidden="1" w:unhideWhenUsed="1"/>
+    <w:lsdException w:name="List Number 2" w:semiHidden="1" w:unhideWhenUsed="1"/>
+    <w:lsdException w:name="List Number 3" w:semiHidden="1" w:unhideWhenUsed="1"/>
+    <w:lsdException w:name="List Number 4" w:semiHidden="1" w:unhideWhenUsed="1"/>
+    <w:lsdException w:name="List Number 5" w:semiHidden="1" w:unhideWhenUsed="1"/>
+    <w:lsdException w:name="Title" w:uiPriority="10" w:qFormat="1"/>
+    <w:lsdException w:name="Closing" w:semiHidden="1" w:unhideWhenUsed="1"/>
+    <w:lsdException w:name="Signature" w:semiHidden="1" w:unhideWhenUsed="1"/>
+    <w:lsdException w:name="Default Paragraph Font" w:semiHidden="1" w:uiPriority="1" w:unhideWhenUsed="1"/>
+    <w:lsdException w:name="Body Text" w:semiHidden="1" w:unhideWhenUsed="1"/>
+    <w:lsdException w:name="Body Text Indent" w:semiHidden="1" w:unhideWhenUsed="1"/>
+    <w:lsdException w:name="List Continue" w:semiHidden="1" w:unhideWhenUsed="1"/>
+    <w:lsdException w:name="List Continue 2" w:semiHidden="1" w:unhideWhenUsed="1"/>
+    <w:lsdException w:name="List Continue 3" w:semiHidden="1" w:unhideWhenUsed="1"/>
+    <w:lsdException w:name="List Continue 4" w:semiHidden="1" w:unhideWhenUsed="1"/>
+    <w:lsdException w:name="List Continue 5" w:semiHidden="1" w:unhideWhenUsed="1"/>
+    <w:lsdException w:name="Message Header" w:semiHidden="1" w:unhideWhenUsed="1"/>
+    <w:lsdException w:name="Subtitle" w:uiPriority="11" w:qFormat="1"/>
+    <w:lsdException w:name="Salutation" w:semiHidden="1" w:unhideWhenUsed="1"/>
+    <w:lsdException w:name="Date" w:semiHidden="1" w:unhideWhenUsed="1"/>
+    <w:lsdException w:name="Body Text First Indent" w:semiHidden="1" w:unhideWhenUsed="1"/>
+    <w:lsdException w:name="Body Text First Indent 2" w:semiHidden="1" w:unhideWhenUsed="1"/>
+    <w:lsdException w:name="Note Heading" w:semiHidden="1" w:unhideWhenUsed="1"/>
+    <w:lsdException w:name="Body Text 2" w:semiHidden="1" w:unhideWhenUsed="1"/>
+    <w:lsdException w:name="Body Text 3" w:semiHidden="1" w:unhideWhenUsed="1"/>
+    <w:lsdException w:name="Body Text Indent 2" w:semiHidden="1" w:unhideWhenUsed="1"/>
+    <w:lsdException w:name="Body Text Indent 3" w:semiHidden="1" w:unhideWhenUsed="1"/>
+    <w:lsdException w:name="Block Text" w:semiHidden="1" w:unhideWhenUsed="1"/>
+    <w:lsdException w:name="Hyperlink" w:semiHidden="1" w:unhideWhenUsed="1"/>
+    <w:lsdException w:name="FollowedHyperlink" w:semiHidden="1" w:unhideWhenUsed="1"/>
+    <w:lsdException w:name="Strong" w:uiPriority="22" w:qFormat="1"/>
+    <w:lsdException w:name="Emphasis" w:uiPriority="20" w:qFormat="1"/>
+    <w:lsdException w:name="Document Map" w:semiHidden="1" w:unhideWhenUsed="1"/>
+    <w:lsdException w:name="Plain Text" w:semiHidden="1" w:unhideWhenUsed="1"/>
+    <w:lsdException w:name="E-mail Signature" w:semiHidden="1" w:unhideWhenUsed="1"/>
+    <w:lsdException w:name="HTML Top of Form" w:semiHidden="1" w:unhideWhenUsed="1"/>
+    <w:lsdException w:name="HTML Bottom of Form" w:semiHidden="1" w:unhideWhenUsed="1"/>
+    <w:lsdException w:name="Normal (Web)" w:semiHidden="1" w:unhideWhenUsed="1"/>
+    <w:lsdException w:name="HTML Acronym" w:semiHidden="1" w:unhideWhenUsed="1"/>
+    <w:lsdException w:name="HTML Address" w:semiHidden="1" w:unhideWhenUsed="1"/>
+    <w:lsdException w:name="HTML Cite" w:semiHidden="1" w:unhideWhenUsed="1"/>
+    <w:lsdException w:name="HTML Code" w:semiHidden="1" w:unhideWhenUsed="1"/>
+    <w:lsdException w:name="HTML Definition" w:semiHidden="1" w:unhideWhenUsed="1"/>
+    <w:lsdException w:name="HTML Keyboard" w:semiHidden="1" w:unhideWhenUsed="1"/>
+    <w:lsdException w:name="HTML Preformatted" w:semiHidden="1" w:unhideWhenUsed="1"/>
+    <w:lsdException w:name="HTML Sample" w:semiHidden="1" w:unhideWhenUsed="1"/>
+    <w:lsdException w:name="HTML Typewriter" w:semiHidden="1" w:unhideWhenUsed="1"/>
+    <w:lsdException w:name="HTML Variable" w:semiHidden="1" w:unhideWhenUsed="1"/>
+    <w:lsdException w:name="Normal Table" w:semiHidden="1" w:unhideWhenUsed="1"/>
+    <w:lsdException w:name="annotation subject" w:semiHidden="1" w:unhideWhenUsed="1"/>
+    <w:lsdException w:name="No List" w:semiHidden="1" w:unhideWhenUsed="1"/>
+    <w:lsdException w:name="Outline List 1" w:semiHidden="1" w:unhideWhenUsed="1"/>
+    <w:lsdException w:name="Outline List 2" w:semiHidden="1" w:unhideWhenUsed="1"/>
+    <w:lsdException w:name="Outline List 3" w:semiHidden="1" w:unhideWhenUsed="1"/>
+    <w:lsdException w:name="Table Simple 1" w:semiHidden="1" w:unhideWhenUsed="1"/>
+    <w:lsdException w:name="Table Simple 2" w:semiHidden="1" w:unhideWhenUsed="1"/>
+    <w:lsdException w:name="Table Simple 3" w:semiHidden="1" w:unhideWhenUsed="1"/>
+    <w:lsdException w:name="Table Classic 1" w:semiHidden="1" w:unhideWhenUsed="1"/>
+    <w:lsdException w:name="Table Classic 2" w:semiHidden="1" w:unhideWhenUsed="1"/>
+    <w:lsdException w:name="Table Classic 3" w:semiHidden="1" w:unhideWhenUsed="1"/>
+    <w:lsdException w:name="Table Classic 4" w:semiHidden="1" w:unhideWhenUsed="1"/>
+    <w:lsdException w:name="Table Colorful 1" w:semiHidden="1" w:unhideWhenUsed="1"/>
+    <w:lsdException w:name="Table Colorful 2" w:semiHidden="1" w:unhideWhenUsed="1"/>
+    <w:lsdException w:name="Table Colorful 3" w:semiHidden="1" w:unhideWhenUsed="1"/>
+    <w:lsdException w:name="Table Columns 1" w:semiHidden="1" w:unhideWhenUsed="1"/>
+    <w:lsdException w:name="Table Columns 2" w:semiHidden="1" w:unhideWhenUsed="1"/>
+    <w:lsdException w:name="Table Columns 3" w:semiHidden="1" w:unhideWhenUsed="1"/>
+    <w:lsdException w:name="Table Columns 4" w:semiHidden="1" w:unhideWhenUsed="1"/>
+    <w:lsdException w:name="Table Columns 5" w:semiHidden="1" w:unhideWhenUsed="1"/>
+    <w:lsdException w:name="Table Grid 1" w:semiHidden="1" w:unhideWhenUsed="1"/>
+    <w:lsdException w:name="Table Grid 2" w:semiHidden="1" w:unhideWhenUsed="1"/>
+    <w:lsdException w:name="Table Grid 3" w:semiHidden="1" w:unhideWhenUsed="1"/>
+    <w:lsdException w:name="Table Grid 4" w:semiHidden="1" w:unhideWhenUsed="1"/>
+    <w:lsdException w:name="Table Grid 5" w:semiHidden="1" w:unhideWhenUsed="1"/>
+    <w:lsdException w:name="Table Grid 6" w:semiHidden="1" w:unhideWhenUsed="1"/>
+    <w:lsdException w:name="Table Grid 7" w:semiHidden="1" w:unhideWhenUsed="1"/>
+    <w:lsdException w:name="Table Grid 8" w:semiHidden="1" w:unhideWhenUsed="1"/>
+    <w:lsdException w:name="Table List 1" w:semiHidden="1" w:unhideWhenUsed="1"/>
+    <w:lsdException w:name="Table List 2" w:semiHidden="1" w:unhideWhenUsed="1"/>
+    <w:lsdException w:name="Table List 3" w:semiHidden="1" w:unhideWhenUsed="1"/>
+    <w:lsdException w:name="Table List 4" w:semiHidden="1" w:unhideWhenUsed="1"/>
+    <w:lsdException w:name="Table List 5" w:semiHidden="1" w:unhideWhenUsed="1"/>
+    <w:lsdException w:name="Table List 6" w:semiHidden="1" w:unhideWhenUsed="1"/>
+    <w:lsdException w:name="Table List 7" w:semiHidden="1" w:unhideWhenUsed="1"/>
+    <w:lsdException w:name="Table List 8" w:semiHidden="1" w:unhideWhenUsed="1"/>
+    <w:lsdException w:name="Table 3D effects 1" w:semiHidden="1" w:unhideWhenUsed="1"/>
+    <w:lsdException w:name="Table 3D effects 2" w:semiHidden="1" w:unhideWhenUsed="1"/>
+    <w:lsdException w:name="Table 3D effects 3" w:semiHidden="1" w:unhideWhenUsed="1"/>
+    <w:lsdException w:name="Table Contemporary" w:semiHidden="1" w:unhideWhenUsed="1"/>
+    <w:lsdException w:name="Table Elegant" w:semiHidden="1" w:unhideWhenUsed="1"/>
+    <w:lsdException w:name="Table Professional" w:semiHidden="1" w:unhideWhenUsed="1"/>
+    <w:lsdException w:name="Table Subtle 1" w:semiHidden="1" w:unhideWhenUsed="1"/>
+    <w:lsdException w:name="Table Subtle 2" w:semiHidden="1" w:unhideWhenUsed="1"/>
+    <w:lsdException w:name="Table Web 1" w:semiHidden="1" w:unhideWhenUsed="1"/>
+    <w:lsdException w:name="Table Web 2" w:semiHidden="1" w:unhideWhenUsed="1"/>
+    <w:lsdException w:name="Table Web 3" w:semiHidden="1" w:unhideWhenUsed="1"/>
+    <w:lsdException w:name="Balloon Text" w:semiHidden="1" w:unhideWhenUsed="1"/>
+    <w:lsdException w:name="Table Grid" w:uiPriority="59"/>
+    <w:lsdException w:name="Table Theme" w:semiHidden="1" w:unhideWhenUsed="1"/>
+    <w:lsdException w:name="Placeholder Text" w:semiHidden="1"/>
+    <w:lsdException w:name="No Spacing" w:uiPriority="1" w:qFormat="1"/>
+    <w:lsdException w:name="Light Shading" w:uiPriority="60"/>
+    <w:lsdException w:name="Light List" w:uiPriority="61"/>
+    <w:lsdException w:name="Light Grid" w:uiPriority="62"/>
+    <w:lsdException w:name="Medium Shading 1" w:uiPriority="63"/>
+    <w:lsdException w:name="Medium Shading 2" w:uiPriority="64"/>
+    <w:lsdException w:name="Medium List 1" w:uiPriority="65"/>
+    <w:lsdException w:name="Medium List 2" w:uiPriority="66"/>
+    <w:lsdException w:name="Medium Grid 1" w:uiPriority="67"/>
+    <w:lsdException w:name="Medium Grid 2" w:uiPriority="68"/>
+    <w:lsdException w:name="Medium Grid 3" w:uiPriority="69"/>
+    <w:lsdException w:name="Dark List" w:uiPriority="70"/>
+    <w:lsdException w:name="Colorful Shading" w:uiPriority="71"/>
+    <w:lsdException w:name="Colorful List" w:uiPriority="72"/>
+    <w:lsdException w:name="Colorful Grid" w:uiPriority="73"/>
+    <w:lsdException w:name="Light Shading Accent 1" w:uiPriority="60"/>
+    <w:lsdException w:name="Light List Accent 1" w:uiPriority="61"/>
+    <w:lsdException w:name="Light Grid Accent 1" w:uiPriority="62"/>
+    <w:lsdException w:name="Medium Shading 1 Accent 1" w:uiPriority="63"/>
+    <w:lsdException w:name="Medium Shading 2 Accent 1" w:uiPriority="64"/>
+    <w:lsdException w:name="Medium List 1 Accent 1" w:uiPriority="65"/>
+    <w:lsdException w:name="Revision" w:semiHidden="1"/>
+    <w:lsdException w:name="List Paragraph" w:uiPriority="34" w:qFormat="1"/>
+    <w:lsdException w:name="Quote" w:uiPriority="29" w:qFormat="1"/>
+    <w:lsdException w:name="Intense Quote" w:uiPriority="30" w:qFormat="1"/>
+    <w:lsdException w:name="Medium List 2 Accent 1" w:uiPriority="66"/>
+    <w:lsdException w:name="Medium Grid 1 Accent 1" w:uiPriority="67"/>
+    <w:lsdException w:name="Medium Grid 2 Accent 1" w:uiPriority="68"/>
+    <w:lsdException w:name="Medium Grid 3 Accent 1" w:uiPriority="69"/>
+    <w:lsdException w:name="Dark List Accent 1" w:uiPriority="70"/>
+    <w:lsdException w:name="Colorful Shading Accent 1" w:uiPriority="71"/>
+    <w:lsdException w:name="Colorful List Accent 1" w:uiPriority="72"/>
+    <w:lsdException w:name="Colorful Grid Accent 1" w:uiPriority="73"/>
+    <w:lsdException w:name="Light Shading Accent 2" w:uiPriority="60"/>
+    <w:lsdException w:name="Light List Accent 2" w:uiPriority="61"/>
+    <w:lsdException w:name="Light Grid Accent 2" w:uiPriority="62"/>
+    <w:lsdException w:name="Medium Shading 1 Accent 2" w:uiPriority="63"/>
+    <w:lsdException w:name="Medium Shading 2 Accent 2" w:uiPriority="64"/>
+    <w:lsdException w:name="Medium List 1 Accent 2" w:uiPriority="65"/>
+    <w:lsdException w:name="Medium List 2 Accent 2" w:uiPriority="66"/>
+    <w:lsdException w:name="Medium Grid 1 Accent 2" w:uiPriority="67"/>
+    <w:lsdException w:name="Medium Grid 2 Accent 2" w:uiPriority="68"/>
+    <w:lsdException w:name="Medium Grid 3 Accent 2" w:uiPriority="69"/>
+    <w:lsdException w:name="Dark List Accent 2" w:uiPriority="70"/>
+    <w:lsdException w:name="Colorful Shading Accent 2" w:uiPriority="71"/>
+    <w:lsdException w:name="Colorful List Accent 2" w:uiPriority="72"/>
+    <w:lsdException w:name="Colorful Grid Accent 2" w:uiPriority="73"/>
+    <w:lsdException w:name="Light Shading Accent 3" w:uiPriority="60"/>
+    <w:lsdException w:name="Light List Accent 3" w:uiPriority="61"/>
+    <w:lsdException w:name="Light Grid Accent 3" w:uiPriority="62"/>
+    <w:lsdException w:name="Medium Shading 1 Accent 3" w:uiPriority="63"/>
+    <w:lsdException w:name="Medium Shading 2 Accent 3" w:uiPriority="64"/>
+    <w:lsdException w:name="Medium List 1 Accent 3" w:uiPriority="65"/>
+    <w:lsdException w:name="Medium List 2 Accent 3" w:uiPriority="66"/>
+    <w:lsdException w:name="Medium Grid 1 Accent 3" w:uiPriority="67"/>
+    <w:lsdException w:name="Medium Grid 2 Accent 3" w:uiPriority="68"/>
+    <w:lsdException w:name="Medium Grid 3 Accent 3" w:uiPriority="69"/>
+    <w:lsdException w:name="Dark List Accent 3" w:uiPriority="70"/>
+    <w:lsdException w:name="Colorful Shading Accent 3" w:uiPriority="71"/>
+    <w:lsdException w:name="Colorful List Accent 3" w:uiPriority="72"/>
+    <w:lsdException w:name="Colorful Grid Accent 3" w:uiPriority="73"/>
+    <w:lsdException w:name="Light Shading Accent 4" w:uiPriority="60"/>
+    <w:lsdException w:name="Light List Accent 4" w:uiPriority="61"/>
+    <w:lsdException w:name="Light Grid Accent 4" w:uiPriority="62"/>
+    <w:lsdException w:name="Medium Shading 1 Accent 4" w:uiPriority="63"/>
+    <w:lsdException w:name="Medium Shading 2 Accent 4" w:uiPriority="64"/>
+    <w:lsdException w:name="Medium List 1 Accent 4" w:uiPriority="65"/>
+    <w:lsdException w:name="Medium List 2 Accent 4" w:uiPriority="66"/>
+    <w:lsdException w:name="Medium Grid 1 Accent 4" w:uiPriority="67"/>
+    <w:lsdException w:name="Medium Grid 2 Accent 4" w:uiPriority="68"/>
+    <w:lsdException w:name="Medium Grid 3 Accent 4" w:uiPriority="69"/>
+    <w:lsdException w:name="Dark List Accent 4" w:uiPriority="70"/>
+    <w:lsdException w:name="Colorful Shading Accent 4" w:uiPriority="71"/>
+    <w:lsdException w:name="Colorful List Accent 4" w:uiPriority="72"/>
+    <w:lsdException w:name="Colorful Grid Accent 4" w:uiPriority="73"/>
+    <w:lsdException w:name="Light Shading Accent 5" w:uiPriority="60"/>
+    <w:lsdException w:name="Light List Accent 5" w:uiPriority="61"/>
+    <w:lsdException w:name="Light Grid Accent 5" w:uiPriority="62"/>
+    <w:lsdException w:name="Medium Shading 1 Accent 5" w:uiPriority="63"/>
+    <w:lsdException w:name="Medium Shading 2 Accent 5" w:uiPriority="64"/>
+    <w:lsdException w:name="Medium List 1 Accent 5" w:uiPriority="65"/>
+    <w:lsdException w:name="Medium List 2 Accent 5" w:uiPriority="66"/>
+    <w:lsdException w:name="Medium Grid 1 Accent 5" w:uiPriority="67"/>
+    <w:lsdException w:name="Medium Grid 2 Accent 5" w:uiPriority="68"/>
+    <w:lsdException w:name="Medium Grid 3 Accent 5" w:uiPriority="69"/>
+    <w:lsdException w:name="Dark List Accent 5" w:uiPriority="70"/>
+    <w:lsdException w:name="Colorful Shading Accent 5" w:uiPriority="71"/>
+    <w:lsdException w:name="Colorful List Accent 5" w:uiPriority="72"/>
+    <w:lsdException w:name="Colorful Grid Accent 5" w:uiPriority="73"/>
+    <w:lsdException w:name="Light Shading Accent 6" w:uiPriority="60"/>
+    <w:lsdException w:name="Light List Accent 6" w:uiPriority="61"/>
+    <w:lsdException w:name="Light Grid Accent 6" w:uiPriority="62"/>
+    <w:lsdException w:name="Medium Shading 1 Accent 6" w:uiPriority="63"/>
+    <w:lsdException w:name="Medium Shading 2 Accent 6" w:uiPriority="64"/>
+    <w:lsdException w:name="Medium List 1 Accent 6" w:uiPriority="65"/>
+    <w:lsdException w:name="Medium List 2 Accent 6" w:uiPriority="66"/>
+    <w:lsdException w:name="Medium Grid 1 Accent 6" w:uiPriority="67"/>
+    <w:lsdException w:name="Medium Grid 2 Accent 6" w:uiPriority="68"/>
+    <w:lsdException w:name="Medium Grid 3 Accent 6" w:uiPriority="69"/>
+    <w:lsdException w:name="Dark List Accent 6" w:uiPriority="70"/>
+    <w:lsdException w:name="Colorful Shading Accent 6" w:uiPriority="71"/>
+    <w:lsdException w:name="Colorful List Accent 6" w:uiPriority="72"/>
+    <w:lsdException w:name="Colorful Grid Accent 6" w:uiPriority="73"/>
+    <w:lsdException w:name="Subtle Emphasis" w:uiPriority="19" w:qFormat="1"/>
+    <w:lsdException w:name="Intense Emphasis" w:uiPriority="21" w:qFormat="1"/>
+    <w:lsdException w:name="Subtle Reference" w:uiPriority="31" w:qFormat="1"/>
+    <w:lsdException w:name="Intense Reference" w:uiPriority="32" w:qFormat="1"/>
+    <w:lsdException w:name="Book Title" w:uiPriority="33" w:qFormat="1"/>
+    <w:lsdException w:name="Bibliography" w:semiHidden="1" w:uiPriority="37" w:unhideWhenUsed="1"/>
+    <w:lsdException w:name="TOC Heading" w:semiHidden="1" w:uiPriority="39" w:unhideWhenUsed="1" w:qFormat="1"/>
+    <w:lsdException w:name="Plain Table 1" w:uiPriority="41"/>
+    <w:lsdException w:name="Plain Table 2" w:uiPriority="42"/>
+    <w:lsdException w:name="Plain Table 3" w:uiPriority="43"/>
+    <w:lsdException w:name="Plain Table 4" w:uiPriority="44"/>
+    <w:lsdException w:name="Plain Table 5" w:uiPriority="45"/>
+    <w:lsdException w:name="Grid Table Light" w:uiPriority="40"/>
+    <w:lsdException w:name="Grid Table 1 Light" w:uiPriority="46"/>
+    <w:lsdException w:name="Grid Table 2" w:uiPriority="47"/>
+    <w:lsdException w:name="Grid Table 3" w:uiPriority="48"/>
+    <w:lsdException w:name="Grid Table 4" w:uiPriority="49"/>
+    <w:lsdException w:name="Grid Table 5 Dark" w:uiPriority="50"/>
+    <w:lsdException w:name="Grid Table 6 Colorful" w:uiPriority="51"/>
+    <w:lsdException w:name="Grid Table 7 Colorful" w:uiPriority="52"/>
+    <w:lsdException w:name="Grid Table 1 Light Accent 1" w:uiPriority="46"/>
+    <w:lsdException w:name="Grid Table 2 Accent 1" w:uiPriority="47"/>
+    <w:lsdException w:name="Grid Table 3 Accent 1" w:uiPriority="48"/>
+    <w:lsdException w:name="Grid Table 4 Accent 1" w:uiPriority="49"/>
+    <w:lsdException w:name="Grid Table 5 Dark Accent 1" w:uiPriority="50"/>
+    <w:lsdException w:name="Grid Table 6 Colorful Accent 1" w:uiPriority="51"/>
+    <w:lsdException w:name="Grid Table 7 Colorful Accent 1" w:uiPriority="52"/>
+    <w:lsdException w:name="Grid Table 1 Light Accent 2" w:uiPriority="46"/>
+    <w:lsdException w:name="Grid Table 2 Accent 2" w:uiPriority="47"/>
+    <w:lsdException w:name="Grid Table 3 Accent 2" w:uiPriority="48"/>
+    <w:lsdException w:name="Grid Table 4 Accent 2" w:uiPriority="49"/>
+    <w:lsdException w:name="Grid Table 5 Dark Accent 2" w:uiPriority="50"/>
+    <w:lsdException w:name="Grid Table 6 Colorful Accent 2" w:uiPriority="51"/>
+    <w:lsdException w:name="Grid Table 7 Colorful Accent 2" w:uiPriority="52"/>
+    <w:lsdException w:name="Grid Table 1 Light Accent 3" w:uiPriority="46"/>
+    <w:lsdException w:name="Grid Table 2 Accent 3" w:uiPriority="47"/>
+    <w:lsdException w:name="Grid Table 3 Accent 3" w:uiPriority="48"/>
+    <w:lsdException w:name="Grid Table 4 Accent 3" w:uiPriority="49"/>
+    <w:lsdException w:name="Grid Table 5 Dark Accent 3" w:uiPriority="50"/>
+    <w:lsdException w:name="Grid Table 6 Colorful Accent 3" w:uiPriority="51"/>
+    <w:lsdException w:name="Grid Table 7 Colorful Accent 3" w:uiPriority="52"/>
+    <w:lsdException w:name="Grid Table 1 Light Accent 4" w:uiPriority="46"/>
+    <w:lsdException w:name="Grid Table 2 Accent 4" w:uiPriority="47"/>
+    <w:lsdException w:name="Grid Table 3 Accent 4" w:uiPriority="48"/>
+    <w:lsdException w:name="Grid Table 4 Accent 4" w:uiPriority="49"/>
+    <w:lsdException w:name="Grid Table 5 Dark Accent 4" w:uiPriority="50"/>
+    <w:lsdException w:name="Grid Table 6 Colorful Accent 4" w:uiPriority="51"/>
+    <w:lsdException w:name="Grid Table 7 Colorful Accent 4" w:uiPriority="52"/>
+    <w:lsdException w:name="Grid Table 1 Light Accent 5" w:uiPriority="46"/>
+    <w:lsdException w:name="Grid Table 2 Accent 5" w:uiPriority="47"/>
+    <w:lsdException w:name="Grid Table 3 Accent 5" w:uiPriority="48"/>
+    <w:lsdException w:name="Grid Table 4 Accent 5" w:uiPriority="49"/>
+    <w:lsdException w:name="Grid Table 5 Dark Accent 5" w:uiPriority="50"/>
+    <w:lsdException w:name="Grid Table 6 Colorful Accent 5" w:uiPriority="51"/>
+    <w:lsdException w:name="Grid Table 7 Colorful Accent 5" w:uiPriority="52"/>
+    <w:lsdException w:name="Grid Table 1 Light Accent 6" w:uiPriority="46"/>
+    <w:lsdException w:name="Grid Table 2 Accent 6" w:uiPriority="47"/>
+    <w:lsdException w:name="Grid Table 3 Accent 6" w:uiPriority="48"/>
+    <w:lsdException w:name="Grid Table 4 Accent 6" w:uiPriority="49"/>
+    <w:lsdException w:name="Grid Table 5 Dark Accent 6" w:uiPriority="50"/>
+    <w:lsdException w:name="Grid Table 6 Colorful Accent 6" w:uiPriority="51"/>
+    <w:lsdException w:name="Grid Table 7 Colorful Accent 6" w:uiPriority="52"/>
+    <w:lsdException w:name="List Table 1 Light" w:uiPriority="46"/>
+    <w:lsdException w:name="List Table 2" w:uiPriority="47"/>
+    <w:lsdException w:name="List Table 3" w:uiPriority="48"/>
+    <w:lsdException w:name="List Table 4" w:uiPriority="49"/>
+    <w:lsdException w:name="List Table 5 Dark" w:uiPriority="50"/>
+    <w:lsdException w:name="List Table 6 Colorful" w:uiPriority="51"/>
+    <w:lsdException w:name="List Table 7 Colorful" w:uiPriority="52"/>
+    <w:lsdException w:name="List Table 1 Light Accent 1" w:uiPriority="46"/>
+    <w:lsdException w:name="List Table 2 Accent 1" w:uiPriority="47"/>
+    <w:lsdException w:name="List Table 3 Accent 1" w:uiPriority="48"/>
+    <w:lsdException w:name="List Table 4 Accent 1" w:uiPriority="49"/>
+    <w:lsdException w:name="List Table 5 Dark Accent 1" w:uiPriority="50"/>
+    <w:lsdException w:name="List Table 6 Colorful Accent 1" w:uiPriority="51"/>
+    <w:lsdException w:name="List Table 7 Colorful Accent 1" w:uiPriority="52"/>
+    <w:lsdException w:name="List Table 1 Light Accent 2" w:uiPriority="46"/>
+    <w:lsdException w:name="List Table 2 Accent 2" w:uiPriority="47"/>
+    <w:lsdException w:name="List Table 3 Accent 2" w:uiPriority="48"/>
+    <w:lsdException w:name="List Table 4 Accent 2" w:uiPriority="49"/>
+    <w:lsdException w:name="List Table 5 Dark Accent 2" w:uiPriority="50"/>
+    <w:lsdException w:name="List Table 6 Colorful Accent 2" w:uiPriority="51"/>
+    <w:lsdException w:name="List Table 7 Colorful Accent 2" w:uiPriority="52"/>
+    <w:lsdException w:name="List Table 1 Light Accent 3" w:uiPriority="46"/>
+    <w:lsdException w:name="List Table 2 Accent 3" w:uiPriority="47"/>
+    <w:lsdException w:name="List Table 3 Accent 3" w:uiPriority="48"/>
+    <w:lsdException w:name="List Table 4 Accent 3" w:uiPriority="49"/>
+    <w:lsdException w:name="List Table 5 Dark Accent 3" w:uiPriority="50"/>
+    <w:lsdException w:name="List Table 6 Colorful Accent 3" w:uiPriority="51"/>
+    <w:lsdException w:name="List Table 7 Colorful Accent 3" w:uiPriority="52"/>
+    <w:lsdException w:name="List Table 1 Light Accent 4" w:uiPriority="46"/>
+    <w:lsdException w:name="List Table 2 Accent 4" w:uiPriority="47"/>
+    <w:lsdException w:name="List Table 3 Accent 4" w:uiPriority="48"/>
+    <w:lsdException w:name="List Table 4 Accent 4" w:uiPriority="49"/>
+    <w:lsdException w:name="List Table 5 Dark Accent 4" w:uiPriority="50"/>
+    <w:lsdException w:name="List Table 6 Colorful Accent 4" w:uiPriority="51"/>
+    <w:lsdException w:name="List Table 7 Colorful Accent 4" w:uiPriority="52"/>
+    <w:lsdException w:name="List Table 1 Light Accent 5" w:uiPriority="46"/>
+    <w:lsdException w:name="List Table 2 Accent 5" w:uiPriority="47"/>
+    <w:lsdException w:name="List Table 3 Accent 5" w:uiPriority="48"/>
+    <w:lsdException w:name="List Table 4 Accent 5" w:uiPriority="49"/>
+    <w:lsdException w:name="List Table 5 Dark Accent 5" w:uiPriority="50"/>
+    <w:lsdException w:name="List Table 6 Colorful Accent 5" w:uiPriority="51"/>
+    <w:lsdException w:name="List Table 7 Colorful Accent 5" w:uiPriority="52"/>
+    <w:lsdException w:name="List Table 1 Light Accent 6" w:uiPriority="46"/>
+    <w:lsdException w:name="List Table 2 Accent 6" w:uiPriority="47"/>
+    <w:lsdException w:name="List Table 3 Accent 6" w:uiPriority="48"/>
+    <w:lsdException w:name="List Table 4 Accent 6" w:uiPriority="49"/>
+    <w:lsdException w:name="List Table 5 Dark Accent 6" w:uiPriority="50"/>
+    <w:lsdException w:name="List Table 6 Colorful Accent 6" w:uiPriority="51"/>
+    <w:lsdException w:name="List Table 7 Colorful Accent 6" w:uiPriority="52"/>
   </w:latentStyles>
   <w:style w:type="paragraph" w:default="1" w:styleId="Normal">
     <w:name w:val="Normal"/>
     <w:qFormat/>
   </w:style>
-  <w:style w:type="character" w:default="1" w:styleId="FonParagrafAsali">
+  <w:style w:type="character" w:default="1" w:styleId="DefaultParagraphFont">
     <w:name w:val="Default Paragraph Font"/>
     <w:uiPriority w:val="1"/>
     <w:semiHidden/>
     <w:unhideWhenUsed/>
   </w:style>
-  <w:style w:type="table" w:default="1" w:styleId="TabelNormal">
+  <w:style w:type="table" w:default="1" w:styleId="TableNormal">
     <w:name w:val="Normal Table"/>
     <w:uiPriority w:val="99"/>
     <w:semiHidden/>
@@ -1068,13 +1163,13 @@
       </w:tblCellMar>
     </w:tblPr>
   </w:style>
-  <w:style w:type="numbering" w:default="1" w:styleId="TidakadaDaftar">
+  <w:style w:type="numbering" w:default="1" w:styleId="NoList">
     <w:name w:val="No List"/>
     <w:uiPriority w:val="99"/>
     <w:semiHidden/>
     <w:unhideWhenUsed/>
   </w:style>
-  <w:style w:type="paragraph" w:styleId="DaftarParagraf">
+  <w:style w:type="paragraph" w:styleId="ListParagraph">
     <w:name w:val="List Paragraph"/>
     <w:basedOn w:val="Normal"/>
     <w:uiPriority w:val="34"/>
@@ -1085,10 +1180,10 @@
       <w:contextualSpacing/>
     </w:pPr>
   </w:style>
-  <w:style w:type="paragraph" w:styleId="TeksBalon">
+  <w:style w:type="paragraph" w:styleId="BalloonText">
     <w:name w:val="Balloon Text"/>
     <w:basedOn w:val="Normal"/>
-    <w:link w:val="TeksBalonKAR"/>
+    <w:link w:val="BalloonTextChar"/>
     <w:uiPriority w:val="99"/>
     <w:semiHidden/>
     <w:unhideWhenUsed/>
@@ -1102,241 +1197,10 @@
       <w:szCs w:val="16"/>
     </w:rPr>
   </w:style>
-  <w:style w:type="character" w:customStyle="1" w:styleId="TeksBalonKAR">
-    <w:name w:val="Teks Balon KAR"/>
-    <w:basedOn w:val="FonParagrafAsali"/>
-    <w:link w:val="TeksBalon"/>
-    <w:uiPriority w:val="99"/>
-    <w:semiHidden/>
-    <w:rsid w:val="004A4811"/>
-    <w:rPr>
-      <w:rFonts w:ascii="Tahoma" w:hAnsi="Tahoma" w:cs="Tahoma"/>
-      <w:sz w:val="16"/>
-      <w:szCs w:val="16"/>
-    </w:rPr>
-  </w:style>
-</w:styles>
-</file>
-
-<file path=word/stylesWithEffects.xml><?xml version="1.0" encoding="utf-8"?>
-<w:styles xmlns:wpc="http://schemas.microsoft.com/office/word/2010/wordprocessingCanvas" xmlns:mc="http://schemas.openxmlformats.org/markup-compatibility/2006" xmlns:o="urn:schemas-microsoft-com:office:office" xmlns:r="http://schemas.openxmlformats.org/officeDocument/2006/relationships" xmlns:m="http://schemas.openxmlformats.org/officeDocument/2006/math" xmlns:v="urn:schemas-microsoft-com:vml" xmlns:wp14="http://schemas.microsoft.com/office/word/2010/wordprocessingDrawing" xmlns:wp="http://schemas.openxmlformats.org/drawingml/2006/wordprocessingDrawing" xmlns:w10="urn:schemas-microsoft-com:office:word" xmlns:w="http://schemas.openxmlformats.org/wordprocessingml/2006/main" xmlns:w14="http://schemas.microsoft.com/office/word/2010/wordml" xmlns:wpg="http://schemas.microsoft.com/office/word/2010/wordprocessingGroup" xmlns:wpi="http://schemas.microsoft.com/office/word/2010/wordprocessingInk" xmlns:wne="http://schemas.microsoft.com/office/word/2006/wordml" xmlns:wps="http://schemas.microsoft.com/office/word/2010/wordprocessingShape" mc:Ignorable="w14 wp14">
-  <w:docDefaults>
-    <w:rPrDefault>
-      <w:rPr>
-        <w:rFonts w:asciiTheme="minorHAnsi" w:eastAsiaTheme="minorHAnsi" w:hAnsiTheme="minorHAnsi" w:cstheme="minorBidi"/>
-        <w:sz w:val="22"/>
-        <w:szCs w:val="22"/>
-        <w:lang w:val="id-ID" w:eastAsia="en-US" w:bidi="ar-SA"/>
-      </w:rPr>
-    </w:rPrDefault>
-    <w:pPrDefault>
-      <w:pPr>
-        <w:spacing w:after="200" w:line="276" w:lineRule="auto"/>
-      </w:pPr>
-    </w:pPrDefault>
-  </w:docDefaults>
-  <w:latentStyles w:defLockedState="0" w:defUIPriority="99" w:defSemiHidden="1" w:defUnhideWhenUsed="1" w:defQFormat="0" w:count="267">
-    <w:lsdException w:name="Normal" w:semiHidden="0" w:uiPriority="0" w:unhideWhenUsed="0" w:qFormat="1"/>
-    <w:lsdException w:name="heading 1" w:semiHidden="0" w:uiPriority="9" w:unhideWhenUsed="0" w:qFormat="1"/>
-    <w:lsdException w:name="heading 2" w:uiPriority="9" w:qFormat="1"/>
-    <w:lsdException w:name="heading 3" w:uiPriority="9" w:qFormat="1"/>
-    <w:lsdException w:name="heading 4" w:uiPriority="9" w:qFormat="1"/>
-    <w:lsdException w:name="heading 5" w:uiPriority="9" w:qFormat="1"/>
-    <w:lsdException w:name="heading 6" w:uiPriority="9" w:qFormat="1"/>
-    <w:lsdException w:name="heading 7" w:uiPriority="9" w:qFormat="1"/>
-    <w:lsdException w:name="heading 8" w:uiPriority="9" w:qFormat="1"/>
-    <w:lsdException w:name="heading 9" w:uiPriority="9" w:qFormat="1"/>
-    <w:lsdException w:name="toc 1" w:uiPriority="39"/>
-    <w:lsdException w:name="toc 2" w:uiPriority="39"/>
-    <w:lsdException w:name="toc 3" w:uiPriority="39"/>
-    <w:lsdException w:name="toc 4" w:uiPriority="39"/>
-    <w:lsdException w:name="toc 5" w:uiPriority="39"/>
-    <w:lsdException w:name="toc 6" w:uiPriority="39"/>
-    <w:lsdException w:name="toc 7" w:uiPriority="39"/>
-    <w:lsdException w:name="toc 8" w:uiPriority="39"/>
-    <w:lsdException w:name="toc 9" w:uiPriority="39"/>
-    <w:lsdException w:name="caption" w:uiPriority="35" w:qFormat="1"/>
-    <w:lsdException w:name="Title" w:semiHidden="0" w:uiPriority="10" w:unhideWhenUsed="0" w:qFormat="1"/>
-    <w:lsdException w:name="Default Paragraph Font" w:uiPriority="1"/>
-    <w:lsdException w:name="Subtitle" w:semiHidden="0" w:uiPriority="11" w:unhideWhenUsed="0" w:qFormat="1"/>
-    <w:lsdException w:name="Strong" w:semiHidden="0" w:uiPriority="22" w:unhideWhenUsed="0" w:qFormat="1"/>
-    <w:lsdException w:name="Emphasis" w:semiHidden="0" w:uiPriority="20" w:unhideWhenUsed="0" w:qFormat="1"/>
-    <w:lsdException w:name="Table Grid" w:semiHidden="0" w:uiPriority="59" w:unhideWhenUsed="0"/>
-    <w:lsdException w:name="Placeholder Text" w:unhideWhenUsed="0"/>
-    <w:lsdException w:name="No Spacing" w:semiHidden="0" w:uiPriority="1" w:unhideWhenUsed="0" w:qFormat="1"/>
-    <w:lsdException w:name="Light Shading" w:semiHidden="0" w:uiPriority="60" w:unhideWhenUsed="0"/>
-    <w:lsdException w:name="Light List" w:semiHidden="0" w:uiPriority="61" w:unhideWhenUsed="0"/>
-    <w:lsdException w:name="Light Grid" w:semiHidden="0" w:uiPriority="62" w:unhideWhenUsed="0"/>
-    <w:lsdException w:name="Medium Shading 1" w:semiHidden="0" w:uiPriority="63" w:unhideWhenUsed="0"/>
-    <w:lsdException w:name="Medium Shading 2" w:semiHidden="0" w:uiPriority="64" w:unhideWhenUsed="0"/>
-    <w:lsdException w:name="Medium List 1" w:semiHidden="0" w:uiPriority="65" w:unhideWhenUsed="0"/>
-    <w:lsdException w:name="Medium List 2" w:semiHidden="0" w:uiPriority="66" w:unhideWhenUsed="0"/>
-    <w:lsdException w:name="Medium Grid 1" w:semiHidden="0" w:uiPriority="67" w:unhideWhenUsed="0"/>
-    <w:lsdException w:name="Medium Grid 2" w:semiHidden="0" w:uiPriority="68" w:unhideWhenUsed="0"/>
-    <w:lsdException w:name="Medium Grid 3" w:semiHidden="0" w:uiPriority="69" w:unhideWhenUsed="0"/>
-    <w:lsdException w:name="Dark List" w:semiHidden="0" w:uiPriority="70" w:unhideWhenUsed="0"/>
-    <w:lsdException w:name="Colorful Shading" w:semiHidden="0" w:uiPriority="71" w:unhideWhenUsed="0"/>
-    <w:lsdException w:name="Colorful List" w:semiHidden="0" w:uiPriority="72" w:unhideWhenUsed="0"/>
-    <w:lsdException w:name="Colorful Grid" w:semiHidden="0" w:uiPriority="73" w:unhideWhenUsed="0"/>
-    <w:lsdException w:name="Light Shading Accent 1" w:semiHidden="0" w:uiPriority="60" w:unhideWhenUsed="0"/>
-    <w:lsdException w:name="Light List Accent 1" w:semiHidden="0" w:uiPriority="61" w:unhideWhenUsed="0"/>
-    <w:lsdException w:name="Light Grid Accent 1" w:semiHidden="0" w:uiPriority="62" w:unhideWhenUsed="0"/>
-    <w:lsdException w:name="Medium Shading 1 Accent 1" w:semiHidden="0" w:uiPriority="63" w:unhideWhenUsed="0"/>
-    <w:lsdException w:name="Medium Shading 2 Accent 1" w:semiHidden="0" w:uiPriority="64" w:unhideWhenUsed="0"/>
-    <w:lsdException w:name="Medium List 1 Accent 1" w:semiHidden="0" w:uiPriority="65" w:unhideWhenUsed="0"/>
-    <w:lsdException w:name="Revision" w:unhideWhenUsed="0"/>
-    <w:lsdException w:name="List Paragraph" w:semiHidden="0" w:uiPriority="34" w:unhideWhenUsed="0" w:qFormat="1"/>
-    <w:lsdException w:name="Quote" w:semiHidden="0" w:uiPriority="29" w:unhideWhenUsed="0" w:qFormat="1"/>
-    <w:lsdException w:name="Intense Quote" w:semiHidden="0" w:uiPriority="30" w:unhideWhenUsed="0" w:qFormat="1"/>
-    <w:lsdException w:name="Medium List 2 Accent 1" w:semiHidden="0" w:uiPriority="66" w:unhideWhenUsed="0"/>
-    <w:lsdException w:name="Medium Grid 1 Accent 1" w:semiHidden="0" w:uiPriority="67" w:unhideWhenUsed="0"/>
-    <w:lsdException w:name="Medium Grid 2 Accent 1" w:semiHidden="0" w:uiPriority="68" w:unhideWhenUsed="0"/>
-    <w:lsdException w:name="Medium Grid 3 Accent 1" w:semiHidden="0" w:uiPriority="69" w:unhideWhenUsed="0"/>
-    <w:lsdException w:name="Dark List Accent 1" w:semiHidden="0" w:uiPriority="70" w:unhideWhenUsed="0"/>
-    <w:lsdException w:name="Colorful Shading Accent 1" w:semiHidden="0" w:uiPriority="71" w:unhideWhenUsed="0"/>
-    <w:lsdException w:name="Colorful List Accent 1" w:semiHidden="0" w:uiPriority="72" w:unhideWhenUsed="0"/>
-    <w:lsdException w:name="Colorful Grid Accent 1" w:semiHidden="0" w:uiPriority="73" w:unhideWhenUsed="0"/>
-    <w:lsdException w:name="Light Shading Accent 2" w:semiHidden="0" w:uiPriority="60" w:unhideWhenUsed="0"/>
-    <w:lsdException w:name="Light List Accent 2" w:semiHidden="0" w:uiPriority="61" w:unhideWhenUsed="0"/>
-    <w:lsdException w:name="Light Grid Accent 2" w:semiHidden="0" w:uiPriority="62" w:unhideWhenUsed="0"/>
-    <w:lsdException w:name="Medium Shading 1 Accent 2" w:semiHidden="0" w:uiPriority="63" w:unhideWhenUsed="0"/>
-    <w:lsdException w:name="Medium Shading 2 Accent 2" w:semiHidden="0" w:uiPriority="64" w:unhideWhenUsed="0"/>
-    <w:lsdException w:name="Medium List 1 Accent 2" w:semiHidden="0" w:uiPriority="65" w:unhideWhenUsed="0"/>
-    <w:lsdException w:name="Medium List 2 Accent 2" w:semiHidden="0" w:uiPriority="66" w:unhideWhenUsed="0"/>
-    <w:lsdException w:name="Medium Grid 1 Accent 2" w:semiHidden="0" w:uiPriority="67" w:unhideWhenUsed="0"/>
-    <w:lsdException w:name="Medium Grid 2 Accent 2" w:semiHidden="0" w:uiPriority="68" w:unhideWhenUsed="0"/>
-    <w:lsdException w:name="Medium Grid 3 Accent 2" w:semiHidden="0" w:uiPriority="69" w:unhideWhenUsed="0"/>
-    <w:lsdException w:name="Dark List Accent 2" w:semiHidden="0" w:uiPriority="70" w:unhideWhenUsed="0"/>
-    <w:lsdException w:name="Colorful Shading Accent 2" w:semiHidden="0" w:uiPriority="71" w:unhideWhenUsed="0"/>
-    <w:lsdException w:name="Colorful List Accent 2" w:semiHidden="0" w:uiPriority="72" w:unhideWhenUsed="0"/>
-    <w:lsdException w:name="Colorful Grid Accent 2" w:semiHidden="0" w:uiPriority="73" w:unhideWhenUsed="0"/>
-    <w:lsdException w:name="Light Shading Accent 3" w:semiHidden="0" w:uiPriority="60" w:unhideWhenUsed="0"/>
-    <w:lsdException w:name="Light List Accent 3" w:semiHidden="0" w:uiPriority="61" w:unhideWhenUsed="0"/>
-    <w:lsdException w:name="Light Grid Accent 3" w:semiHidden="0" w:uiPriority="62" w:unhideWhenUsed="0"/>
-    <w:lsdException w:name="Medium Shading 1 Accent 3" w:semiHidden="0" w:uiPriority="63" w:unhideWhenUsed="0"/>
-    <w:lsdException w:name="Medium Shading 2 Accent 3" w:semiHidden="0" w:uiPriority="64" w:unhideWhenUsed="0"/>
-    <w:lsdException w:name="Medium List 1 Accent 3" w:semiHidden="0" w:uiPriority="65" w:unhideWhenUsed="0"/>
-    <w:lsdException w:name="Medium List 2 Accent 3" w:semiHidden="0" w:uiPriority="66" w:unhideWhenUsed="0"/>
-    <w:lsdException w:name="Medium Grid 1 Accent 3" w:semiHidden="0" w:uiPriority="67" w:unhideWhenUsed="0"/>
-    <w:lsdException w:name="Medium Grid 2 Accent 3" w:semiHidden="0" w:uiPriority="68" w:unhideWhenUsed="0"/>
-    <w:lsdException w:name="Medium Grid 3 Accent 3" w:semiHidden="0" w:uiPriority="69" w:unhideWhenUsed="0"/>
-    <w:lsdException w:name="Dark List Accent 3" w:semiHidden="0" w:uiPriority="70" w:unhideWhenUsed="0"/>
-    <w:lsdException w:name="Colorful Shading Accent 3" w:semiHidden="0" w:uiPriority="71" w:unhideWhenUsed="0"/>
-    <w:lsdException w:name="Colorful List Accent 3" w:semiHidden="0" w:uiPriority="72" w:unhideWhenUsed="0"/>
-    <w:lsdException w:name="Colorful Grid Accent 3" w:semiHidden="0" w:uiPriority="73" w:unhideWhenUsed="0"/>
-    <w:lsdException w:name="Light Shading Accent 4" w:semiHidden="0" w:uiPriority="60" w:unhideWhenUsed="0"/>
-    <w:lsdException w:name="Light List Accent 4" w:semiHidden="0" w:uiPriority="61" w:unhideWhenUsed="0"/>
-    <w:lsdException w:name="Light Grid Accent 4" w:semiHidden="0" w:uiPriority="62" w:unhideWhenUsed="0"/>
-    <w:lsdException w:name="Medium Shading 1 Accent 4" w:semiHidden="0" w:uiPriority="63" w:unhideWhenUsed="0"/>
-    <w:lsdException w:name="Medium Shading 2 Accent 4" w:semiHidden="0" w:uiPriority="64" w:unhideWhenUsed="0"/>
-    <w:lsdException w:name="Medium List 1 Accent 4" w:semiHidden="0" w:uiPriority="65" w:unhideWhenUsed="0"/>
-    <w:lsdException w:name="Medium List 2 Accent 4" w:semiHidden="0" w:uiPriority="66" w:unhideWhenUsed="0"/>
-    <w:lsdException w:name="Medium Grid 1 Accent 4" w:semiHidden="0" w:uiPriority="67" w:unhideWhenUsed="0"/>
-    <w:lsdException w:name="Medium Grid 2 Accent 4" w:semiHidden="0" w:uiPriority="68" w:unhideWhenUsed="0"/>
-    <w:lsdException w:name="Medium Grid 3 Accent 4" w:semiHidden="0" w:uiPriority="69" w:unhideWhenUsed="0"/>
-    <w:lsdException w:name="Dark List Accent 4" w:semiHidden="0" w:uiPriority="70" w:unhideWhenUsed="0"/>
-    <w:lsdException w:name="Colorful Shading Accent 4" w:semiHidden="0" w:uiPriority="71" w:unhideWhenUsed="0"/>
-    <w:lsdException w:name="Colorful List Accent 4" w:semiHidden="0" w:uiPriority="72" w:unhideWhenUsed="0"/>
-    <w:lsdException w:name="Colorful Grid Accent 4" w:semiHidden="0" w:uiPriority="73" w:unhideWhenUsed="0"/>
-    <w:lsdException w:name="Light Shading Accent 5" w:semiHidden="0" w:uiPriority="60" w:unhideWhenUsed="0"/>
-    <w:lsdException w:name="Light List Accent 5" w:semiHidden="0" w:uiPriority="61" w:unhideWhenUsed="0"/>
-    <w:lsdException w:name="Light Grid Accent 5" w:semiHidden="0" w:uiPriority="62" w:unhideWhenUsed="0"/>
-    <w:lsdException w:name="Medium Shading 1 Accent 5" w:semiHidden="0" w:uiPriority="63" w:unhideWhenUsed="0"/>
-    <w:lsdException w:name="Medium Shading 2 Accent 5" w:semiHidden="0" w:uiPriority="64" w:unhideWhenUsed="0"/>
-    <w:lsdException w:name="Medium List 1 Accent 5" w:semiHidden="0" w:uiPriority="65" w:unhideWhenUsed="0"/>
-    <w:lsdException w:name="Medium List 2 Accent 5" w:semiHidden="0" w:uiPriority="66" w:unhideWhenUsed="0"/>
-    <w:lsdException w:name="Medium Grid 1 Accent 5" w:semiHidden="0" w:uiPriority="67" w:unhideWhenUsed="0"/>
-    <w:lsdException w:name="Medium Grid 2 Accent 5" w:semiHidden="0" w:uiPriority="68" w:unhideWhenUsed="0"/>
-    <w:lsdException w:name="Medium Grid 3 Accent 5" w:semiHidden="0" w:uiPriority="69" w:unhideWhenUsed="0"/>
-    <w:lsdException w:name="Dark List Accent 5" w:semiHidden="0" w:uiPriority="70" w:unhideWhenUsed="0"/>
-    <w:lsdException w:name="Colorful Shading Accent 5" w:semiHidden="0" w:uiPriority="71" w:unhideWhenUsed="0"/>
-    <w:lsdException w:name="Colorful List Accent 5" w:semiHidden="0" w:uiPriority="72" w:unhideWhenUsed="0"/>
-    <w:lsdException w:name="Colorful Grid Accent 5" w:semiHidden="0" w:uiPriority="73" w:unhideWhenUsed="0"/>
-    <w:lsdException w:name="Light Shading Accent 6" w:semiHidden="0" w:uiPriority="60" w:unhideWhenUsed="0"/>
-    <w:lsdException w:name="Light List Accent 6" w:semiHidden="0" w:uiPriority="61" w:unhideWhenUsed="0"/>
-    <w:lsdException w:name="Light Grid Accent 6" w:semiHidden="0" w:uiPriority="62" w:unhideWhenUsed="0"/>
-    <w:lsdException w:name="Medium Shading 1 Accent 6" w:semiHidden="0" w:uiPriority="63" w:unhideWhenUsed="0"/>
-    <w:lsdException w:name="Medium Shading 2 Accent 6" w:semiHidden="0" w:uiPriority="64" w:unhideWhenUsed="0"/>
-    <w:lsdException w:name="Medium List 1 Accent 6" w:semiHidden="0" w:uiPriority="65" w:unhideWhenUsed="0"/>
-    <w:lsdException w:name="Medium List 2 Accent 6" w:semiHidden="0" w:uiPriority="66" w:unhideWhenUsed="0"/>
-    <w:lsdException w:name="Medium Grid 1 Accent 6" w:semiHidden="0" w:uiPriority="67" w:unhideWhenUsed="0"/>
-    <w:lsdException w:name="Medium Grid 2 Accent 6" w:semiHidden="0" w:uiPriority="68" w:unhideWhenUsed="0"/>
-    <w:lsdException w:name="Medium Grid 3 Accent 6" w:semiHidden="0" w:uiPriority="69" w:unhideWhenUsed="0"/>
-    <w:lsdException w:name="Dark List Accent 6" w:semiHidden="0" w:uiPriority="70" w:unhideWhenUsed="0"/>
-    <w:lsdException w:name="Colorful Shading Accent 6" w:semiHidden="0" w:uiPriority="71" w:unhideWhenUsed="0"/>
-    <w:lsdException w:name="Colorful List Accent 6" w:semiHidden="0" w:uiPriority="72" w:unhideWhenUsed="0"/>
-    <w:lsdException w:name="Colorful Grid Accent 6" w:semiHidden="0" w:uiPriority="73" w:unhideWhenUsed="0"/>
-    <w:lsdException w:name="Subtle Emphasis" w:semiHidden="0" w:uiPriority="19" w:unhideWhenUsed="0" w:qFormat="1"/>
-    <w:lsdException w:name="Intense Emphasis" w:semiHidden="0" w:uiPriority="21" w:unhideWhenUsed="0" w:qFormat="1"/>
-    <w:lsdException w:name="Subtle Reference" w:semiHidden="0" w:uiPriority="31" w:unhideWhenUsed="0" w:qFormat="1"/>
-    <w:lsdException w:name="Intense Reference" w:semiHidden="0" w:uiPriority="32" w:unhideWhenUsed="0" w:qFormat="1"/>
-    <w:lsdException w:name="Book Title" w:semiHidden="0" w:uiPriority="33" w:unhideWhenUsed="0" w:qFormat="1"/>
-    <w:lsdException w:name="Bibliography" w:uiPriority="37"/>
-    <w:lsdException w:name="TOC Heading" w:uiPriority="39" w:qFormat="1"/>
-  </w:latentStyles>
-  <w:style w:type="paragraph" w:default="1" w:styleId="Normal">
-    <w:name w:val="Normal"/>
-    <w:qFormat/>
-  </w:style>
-  <w:style w:type="character" w:default="1" w:styleId="FonParagrafAsali">
-    <w:name w:val="Default Paragraph Font"/>
-    <w:uiPriority w:val="1"/>
-    <w:semiHidden/>
-    <w:unhideWhenUsed/>
-  </w:style>
-  <w:style w:type="table" w:default="1" w:styleId="TabelNormal">
-    <w:name w:val="Normal Table"/>
-    <w:uiPriority w:val="99"/>
-    <w:semiHidden/>
-    <w:unhideWhenUsed/>
-    <w:tblPr>
-      <w:tblInd w:w="0" w:type="dxa"/>
-      <w:tblCellMar>
-        <w:top w:w="0" w:type="dxa"/>
-        <w:left w:w="108" w:type="dxa"/>
-        <w:bottom w:w="0" w:type="dxa"/>
-        <w:right w:w="108" w:type="dxa"/>
-      </w:tblCellMar>
-    </w:tblPr>
-  </w:style>
-  <w:style w:type="numbering" w:default="1" w:styleId="TidakadaDaftar">
-    <w:name w:val="No List"/>
-    <w:uiPriority w:val="99"/>
-    <w:semiHidden/>
-    <w:unhideWhenUsed/>
-  </w:style>
-  <w:style w:type="paragraph" w:styleId="DaftarParagraf">
-    <w:name w:val="List Paragraph"/>
-    <w:basedOn w:val="Normal"/>
-    <w:uiPriority w:val="34"/>
-    <w:qFormat/>
-    <w:rsid w:val="004A4811"/>
-    <w:pPr>
-      <w:ind w:left="720"/>
-      <w:contextualSpacing/>
-    </w:pPr>
-  </w:style>
-  <w:style w:type="paragraph" w:styleId="TeksBalon">
-    <w:name w:val="Balloon Text"/>
-    <w:basedOn w:val="Normal"/>
-    <w:link w:val="TeksBalonKAR"/>
-    <w:uiPriority w:val="99"/>
-    <w:semiHidden/>
-    <w:unhideWhenUsed/>
-    <w:rsid w:val="004A4811"/>
-    <w:pPr>
-      <w:spacing w:after="0" w:line="240" w:lineRule="auto"/>
-    </w:pPr>
-    <w:rPr>
-      <w:rFonts w:ascii="Tahoma" w:hAnsi="Tahoma" w:cs="Tahoma"/>
-      <w:sz w:val="16"/>
-      <w:szCs w:val="16"/>
-    </w:rPr>
-  </w:style>
-  <w:style w:type="character" w:customStyle="1" w:styleId="TeksBalonKAR">
-    <w:name w:val="Teks Balon KAR"/>
-    <w:basedOn w:val="FonParagrafAsali"/>
-    <w:link w:val="TeksBalon"/>
+  <w:style w:type="character" w:customStyle="1" w:styleId="BalloonTextChar">
+    <w:name w:val="Balloon Text Char"/>
+    <w:basedOn w:val="DefaultParagraphFont"/>
+    <w:link w:val="BalloonText"/>
     <w:uiPriority w:val="99"/>
     <w:semiHidden/>
     <w:rsid w:val="004A4811"/>

</xml_diff>

<commit_message>
Update MOCKUP PROJECT BANK SAMPAH.docx
</commit_message>
<xml_diff>
--- a/MOCKUP PROJECT BANK SAMPAH.docx
+++ b/MOCKUP PROJECT BANK SAMPAH.docx
@@ -4,156 +4,717 @@
   <w:body>
     <w:p>
       <w:pPr>
+        <w:spacing w:line="480" w:lineRule="auto"/>
+        <w:ind w:right="-1"/>
         <w:jc w:val="center"/>
         <w:rPr>
-          <w:rFonts w:ascii="Times New Roman" w:hAnsi="Times New Roman" w:cs="Times New Roman"/>
-          <w:b/>
-          <w:sz w:val="32"/>
-          <w:u w:val="single"/>
-        </w:rPr>
-      </w:pPr>
-      <w:r>
-        <w:rPr>
-          <w:rFonts w:ascii="Times New Roman" w:hAnsi="Times New Roman" w:cs="Times New Roman"/>
-          <w:b/>
-          <w:sz w:val="32"/>
-          <w:u w:val="single"/>
-        </w:rPr>
-        <w:t>MOCKUP PROJECT BANK SAMPAH</w:t>
-      </w:r>
-    </w:p>
-    <w:p>
-      <w:pPr>
+          <w:rFonts w:ascii="Times New Roman" w:eastAsia="Times New Roman" w:hAnsi="Times New Roman" w:cs="Times New Roman"/>
+          <w:b/>
+          <w:bCs/>
+          <w:color w:val="000000"/>
+          <w:sz w:val="40"/>
+          <w:szCs w:val="24"/>
+          <w:lang w:eastAsia="id-ID"/>
+        </w:rPr>
+      </w:pPr>
+      <w:r>
+        <w:rPr>
+          <w:rFonts w:ascii="Times New Roman" w:eastAsia="Times New Roman" w:hAnsi="Times New Roman" w:cs="Times New Roman"/>
+          <w:b/>
+          <w:bCs/>
+          <w:color w:val="000000"/>
+          <w:sz w:val="36"/>
+          <w:szCs w:val="24"/>
+          <w:bdr w:val="none" w:sz="0" w:space="0" w:color="auto" w:frame="1"/>
+          <w:lang w:eastAsia="id-ID"/>
+        </w:rPr>
+        <w:t xml:space="preserve">LEMBAR KERJA TAMPILAN </w:t>
+      </w:r>
+      <w:r>
+        <w:rPr>
+          <w:rFonts w:ascii="Times New Roman" w:eastAsia="Times New Roman" w:hAnsi="Times New Roman" w:cs="Times New Roman"/>
+          <w:b/>
+          <w:bCs/>
+          <w:color w:val="000000"/>
+          <w:sz w:val="36"/>
+          <w:szCs w:val="24"/>
+          <w:bdr w:val="none" w:sz="0" w:space="0" w:color="auto" w:frame="1"/>
+          <w:lang w:eastAsia="id-ID"/>
+        </w:rPr>
+        <w:t xml:space="preserve">BANK SAMPAH </w:t>
+      </w:r>
+    </w:p>
+    <w:p>
+      <w:pPr>
+        <w:spacing w:line="480" w:lineRule="auto"/>
+        <w:ind w:right="-1"/>
+        <w:rPr>
+          <w:rFonts w:ascii="Times New Roman" w:eastAsia="Times New Roman" w:hAnsi="Times New Roman" w:cs="Times New Roman"/>
+          <w:b/>
+          <w:bCs/>
+          <w:color w:val="000000"/>
+          <w:sz w:val="32"/>
+          <w:szCs w:val="24"/>
+          <w:lang w:eastAsia="id-ID"/>
+        </w:rPr>
+      </w:pPr>
+      <w:r>
+        <w:rPr>
+          <w:rFonts w:ascii="Times New Roman" w:eastAsia="Times New Roman" w:hAnsi="Times New Roman" w:cs="Times New Roman"/>
+          <w:b/>
+          <w:bCs/>
+          <w:noProof/>
+          <w:color w:val="000000"/>
+          <w:sz w:val="24"/>
+          <w:szCs w:val="24"/>
+          <w:lang w:eastAsia="id-ID"/>
+        </w:rPr>
+        <w:drawing>
+          <wp:anchor distT="0" distB="0" distL="114300" distR="114300" simplePos="0" relativeHeight="251663360" behindDoc="1" locked="0" layoutInCell="1" allowOverlap="1" wp14:anchorId="660559B2" wp14:editId="764EF81F">
+            <wp:simplePos x="0" y="0"/>
+            <wp:positionH relativeFrom="column">
+              <wp:posOffset>503555</wp:posOffset>
+            </wp:positionH>
+            <wp:positionV relativeFrom="paragraph">
+              <wp:posOffset>339272</wp:posOffset>
+            </wp:positionV>
+            <wp:extent cx="4855210" cy="2465705"/>
+            <wp:effectExtent l="0" t="0" r="0" b="0"/>
+            <wp:wrapNone/>
+            <wp:docPr id="6" name="Gambar 6"/>
+            <wp:cNvGraphicFramePr>
+              <a:graphicFrameLocks xmlns:a="http://schemas.openxmlformats.org/drawingml/2006/main" noChangeAspect="1"/>
+            </wp:cNvGraphicFramePr>
+            <a:graphic xmlns:a="http://schemas.openxmlformats.org/drawingml/2006/main">
+              <a:graphicData uri="http://schemas.openxmlformats.org/drawingml/2006/picture">
+                <pic:pic xmlns:pic="http://schemas.openxmlformats.org/drawingml/2006/picture">
+                  <pic:nvPicPr>
+                    <pic:cNvPr id="0" name="stmik-nusa-mandiri-01.png"/>
+                    <pic:cNvPicPr/>
+                  </pic:nvPicPr>
+                  <pic:blipFill>
+                    <a:blip r:embed="rId6">
+                      <a:extLst>
+                        <a:ext uri="{28A0092B-C50C-407E-A947-70E740481C1C}">
+                          <a14:useLocalDpi xmlns:a14="http://schemas.microsoft.com/office/drawing/2010/main" val="0"/>
+                        </a:ext>
+                      </a:extLst>
+                    </a:blip>
+                    <a:stretch>
+                      <a:fillRect/>
+                    </a:stretch>
+                  </pic:blipFill>
+                  <pic:spPr>
+                    <a:xfrm>
+                      <a:off x="0" y="0"/>
+                      <a:ext cx="4855210" cy="2465705"/>
+                    </a:xfrm>
+                    <a:prstGeom prst="rect">
+                      <a:avLst/>
+                    </a:prstGeom>
+                  </pic:spPr>
+                </pic:pic>
+              </a:graphicData>
+            </a:graphic>
+            <wp14:sizeRelH relativeFrom="page">
+              <wp14:pctWidth>0</wp14:pctWidth>
+            </wp14:sizeRelH>
+            <wp14:sizeRelV relativeFrom="page">
+              <wp14:pctHeight>0</wp14:pctHeight>
+            </wp14:sizeRelV>
+          </wp:anchor>
+        </w:drawing>
+      </w:r>
+    </w:p>
+    <w:p>
+      <w:pPr>
+        <w:spacing w:line="480" w:lineRule="auto"/>
+        <w:ind w:left="1418" w:right="-1"/>
         <w:jc w:val="center"/>
-        <w:rPr>
-          <w:rFonts w:ascii="Times New Roman" w:hAnsi="Times New Roman" w:cs="Times New Roman"/>
-          <w:b/>
-          <w:sz w:val="32"/>
-          <w:u w:val="single"/>
-        </w:rPr>
-      </w:pPr>
-    </w:p>
-    <w:p>
-      <w:pPr>
-        <w:rPr>
-          <w:rFonts w:ascii="Times New Roman" w:hAnsi="Times New Roman" w:cs="Times New Roman"/>
+      </w:pPr>
+      <w:r>
+        <w:br/>
+      </w:r>
+      <w:r>
+        <w:br/>
+      </w:r>
+      <w:r>
+        <w:br/>
+      </w:r>
+      <w:r>
+        <w:br/>
+      </w:r>
+      <w:r>
+        <w:br/>
+      </w:r>
+    </w:p>
+    <w:p>
+      <w:pPr>
+        <w:spacing w:line="480" w:lineRule="auto"/>
+        <w:ind w:left="3402" w:right="-1"/>
+        <w:rPr>
+          <w:rFonts w:ascii="Times New Roman" w:eastAsia="Times New Roman" w:hAnsi="Times New Roman" w:cs="Times New Roman"/>
+          <w:b/>
+          <w:bCs/>
+          <w:color w:val="000000"/>
+          <w:sz w:val="24"/>
+          <w:szCs w:val="24"/>
+          <w:lang w:eastAsia="id-ID"/>
+        </w:rPr>
+      </w:pPr>
+      <w:bookmarkStart w:id="0" w:name="_GoBack"/>
+      <w:bookmarkEnd w:id="0"/>
+    </w:p>
+    <w:p>
+      <w:pPr>
+        <w:spacing w:line="480" w:lineRule="auto"/>
+        <w:ind w:left="3402" w:right="-1"/>
+        <w:rPr>
+          <w:rFonts w:ascii="Times New Roman" w:eastAsia="Times New Roman" w:hAnsi="Times New Roman" w:cs="Times New Roman"/>
+          <w:b/>
+          <w:bCs/>
+          <w:color w:val="000000"/>
+          <w:sz w:val="32"/>
+          <w:szCs w:val="24"/>
+          <w:lang w:eastAsia="id-ID"/>
+        </w:rPr>
+      </w:pPr>
+      <w:r>
+        <w:rPr>
+          <w:rFonts w:ascii="Times New Roman" w:eastAsia="Times New Roman" w:hAnsi="Times New Roman" w:cs="Times New Roman"/>
+          <w:b/>
+          <w:bCs/>
+          <w:color w:val="000000"/>
+          <w:sz w:val="24"/>
+          <w:szCs w:val="24"/>
+          <w:lang w:eastAsia="id-ID"/>
+        </w:rPr>
+        <w:br/>
+      </w:r>
+      <w:r>
+        <w:rPr>
+          <w:rFonts w:ascii="Times New Roman" w:eastAsia="Times New Roman" w:hAnsi="Times New Roman" w:cs="Times New Roman"/>
+          <w:b/>
+          <w:bCs/>
           <w:i/>
-          <w:sz w:val="28"/>
-        </w:rPr>
-      </w:pPr>
-      <w:r>
-        <w:rPr>
-          <w:rFonts w:ascii="Times New Roman" w:hAnsi="Times New Roman" w:cs="Times New Roman"/>
-          <w:i/>
-          <w:sz w:val="28"/>
-        </w:rPr>
-        <w:t xml:space="preserve">Nama : Dinda </w:t>
-      </w:r>
-      <w:proofErr w:type="spellStart"/>
-      <w:r>
-        <w:rPr>
-          <w:rFonts w:ascii="Times New Roman" w:hAnsi="Times New Roman" w:cs="Times New Roman"/>
-          <w:i/>
-          <w:sz w:val="28"/>
-        </w:rPr>
-        <w:t>Nerissa</w:t>
-      </w:r>
-      <w:proofErr w:type="spellEnd"/>
-      <w:r>
-        <w:rPr>
-          <w:rFonts w:ascii="Times New Roman" w:hAnsi="Times New Roman" w:cs="Times New Roman"/>
-          <w:i/>
-          <w:sz w:val="28"/>
-        </w:rPr>
-        <w:t xml:space="preserve"> </w:t>
-      </w:r>
-      <w:proofErr w:type="spellStart"/>
-      <w:r>
-        <w:rPr>
-          <w:rFonts w:ascii="Times New Roman" w:hAnsi="Times New Roman" w:cs="Times New Roman"/>
-          <w:i/>
-          <w:sz w:val="28"/>
-        </w:rPr>
-        <w:t>Arviana</w:t>
-      </w:r>
-      <w:proofErr w:type="spellEnd"/>
-      <w:r>
-        <w:rPr>
-          <w:rFonts w:ascii="Times New Roman" w:hAnsi="Times New Roman" w:cs="Times New Roman"/>
-          <w:i/>
-          <w:sz w:val="28"/>
+          <w:color w:val="000000"/>
+          <w:sz w:val="24"/>
+          <w:szCs w:val="24"/>
+          <w:lang w:eastAsia="id-ID"/>
         </w:rPr>
         <w:br/>
-        <w:t>Kelas  : 11.4B.05</w:t>
-      </w:r>
-      <w:r>
-        <w:rPr>
-          <w:rFonts w:ascii="Times New Roman" w:hAnsi="Times New Roman" w:cs="Times New Roman"/>
-          <w:i/>
-          <w:sz w:val="28"/>
-        </w:rPr>
-        <w:br/>
-      </w:r>
-      <w:proofErr w:type="spellStart"/>
-      <w:r>
-        <w:rPr>
-          <w:rFonts w:ascii="Times New Roman" w:hAnsi="Times New Roman" w:cs="Times New Roman"/>
-          <w:i/>
-          <w:sz w:val="28"/>
-        </w:rPr>
-        <w:t>Nim</w:t>
-      </w:r>
-      <w:proofErr w:type="spellEnd"/>
-      <w:r>
-        <w:rPr>
-          <w:rFonts w:ascii="Times New Roman" w:hAnsi="Times New Roman" w:cs="Times New Roman"/>
-          <w:i/>
-          <w:sz w:val="28"/>
-        </w:rPr>
-        <w:t xml:space="preserve">    : 11180459</w:t>
-      </w:r>
-    </w:p>
-    <w:p>
-      <w:pPr>
-        <w:rPr>
-          <w:rFonts w:ascii="Times New Roman" w:hAnsi="Times New Roman" w:cs="Times New Roman"/>
-          <w:b/>
-          <w:sz w:val="28"/>
-        </w:rPr>
-      </w:pPr>
+      </w:r>
+      <w:r>
+        <w:rPr>
+          <w:rFonts w:ascii="Times New Roman" w:eastAsia="Times New Roman" w:hAnsi="Times New Roman" w:cs="Times New Roman"/>
+          <w:b/>
+          <w:bCs/>
+          <w:color w:val="000000"/>
+          <w:sz w:val="32"/>
+          <w:szCs w:val="24"/>
+          <w:lang w:eastAsia="id-ID"/>
+        </w:rPr>
+        <w:t>DI SUSUN OLEH :</w:t>
+      </w:r>
     </w:p>
     <w:p>
       <w:pPr>
         <w:pStyle w:val="DaftarParagraf"/>
         <w:numPr>
           <w:ilvl w:val="0"/>
-          <w:numId w:val="2"/>
+          <w:numId w:val="3"/>
         </w:numPr>
+        <w:tabs>
+          <w:tab w:val="left" w:pos="1276"/>
+          <w:tab w:val="left" w:pos="2127"/>
+        </w:tabs>
+        <w:spacing w:line="480" w:lineRule="auto"/>
+        <w:ind w:right="-1"/>
+        <w:jc w:val="center"/>
+        <w:rPr>
+          <w:rFonts w:ascii="Times New Roman" w:eastAsia="Times New Roman" w:hAnsi="Times New Roman" w:cs="Times New Roman"/>
+          <w:b/>
+          <w:bCs/>
+          <w:color w:val="000000"/>
+          <w:sz w:val="32"/>
+          <w:szCs w:val="24"/>
+          <w:lang w:eastAsia="id-ID"/>
+        </w:rPr>
+      </w:pPr>
+      <w:proofErr w:type="spellStart"/>
+      <w:r>
+        <w:rPr>
+          <w:rFonts w:ascii="Times New Roman" w:eastAsia="Times New Roman" w:hAnsi="Times New Roman" w:cs="Times New Roman"/>
+          <w:b/>
+          <w:bCs/>
+          <w:color w:val="000000"/>
+          <w:sz w:val="32"/>
+          <w:szCs w:val="24"/>
+          <w:lang w:eastAsia="id-ID"/>
+        </w:rPr>
+        <w:t>Reni</w:t>
+      </w:r>
+      <w:proofErr w:type="spellEnd"/>
+      <w:r>
+        <w:rPr>
+          <w:rFonts w:ascii="Times New Roman" w:eastAsia="Times New Roman" w:hAnsi="Times New Roman" w:cs="Times New Roman"/>
+          <w:b/>
+          <w:bCs/>
+          <w:color w:val="000000"/>
+          <w:sz w:val="32"/>
+          <w:szCs w:val="24"/>
+          <w:lang w:eastAsia="id-ID"/>
+        </w:rPr>
+        <w:t xml:space="preserve"> </w:t>
+      </w:r>
+      <w:proofErr w:type="spellStart"/>
+      <w:r>
+        <w:rPr>
+          <w:rFonts w:ascii="Times New Roman" w:eastAsia="Times New Roman" w:hAnsi="Times New Roman" w:cs="Times New Roman"/>
+          <w:b/>
+          <w:bCs/>
+          <w:color w:val="000000"/>
+          <w:sz w:val="32"/>
+          <w:szCs w:val="24"/>
+          <w:lang w:eastAsia="id-ID"/>
+        </w:rPr>
+        <w:t>Indriyanti</w:t>
+      </w:r>
+      <w:proofErr w:type="spellEnd"/>
+      <w:r>
+        <w:rPr>
+          <w:rFonts w:ascii="Times New Roman" w:eastAsia="Times New Roman" w:hAnsi="Times New Roman" w:cs="Times New Roman"/>
+          <w:b/>
+          <w:bCs/>
+          <w:color w:val="000000"/>
+          <w:sz w:val="32"/>
+          <w:szCs w:val="24"/>
+          <w:lang w:eastAsia="id-ID"/>
+        </w:rPr>
+        <w:t xml:space="preserve"> – 11180688</w:t>
+      </w:r>
+    </w:p>
+    <w:p>
+      <w:pPr>
+        <w:pStyle w:val="DaftarParagraf"/>
+        <w:numPr>
+          <w:ilvl w:val="0"/>
+          <w:numId w:val="3"/>
+        </w:numPr>
+        <w:tabs>
+          <w:tab w:val="left" w:pos="3544"/>
+          <w:tab w:val="left" w:pos="3686"/>
+        </w:tabs>
+        <w:spacing w:line="480" w:lineRule="auto"/>
+        <w:ind w:right="-1"/>
+        <w:jc w:val="center"/>
+        <w:rPr>
+          <w:rFonts w:ascii="Times New Roman" w:eastAsia="Times New Roman" w:hAnsi="Times New Roman" w:cs="Times New Roman"/>
+          <w:b/>
+          <w:bCs/>
+          <w:color w:val="000000"/>
+          <w:sz w:val="32"/>
+          <w:szCs w:val="24"/>
+          <w:lang w:eastAsia="id-ID"/>
+        </w:rPr>
+      </w:pPr>
+      <w:r>
+        <w:rPr>
+          <w:rFonts w:ascii="Times New Roman" w:eastAsia="Times New Roman" w:hAnsi="Times New Roman" w:cs="Times New Roman"/>
+          <w:b/>
+          <w:bCs/>
+          <w:color w:val="000000"/>
+          <w:sz w:val="32"/>
+          <w:szCs w:val="24"/>
+          <w:lang w:eastAsia="id-ID"/>
+        </w:rPr>
+        <w:t xml:space="preserve">Dinda </w:t>
+      </w:r>
+      <w:proofErr w:type="spellStart"/>
+      <w:r>
+        <w:rPr>
+          <w:rFonts w:ascii="Times New Roman" w:eastAsia="Times New Roman" w:hAnsi="Times New Roman" w:cs="Times New Roman"/>
+          <w:b/>
+          <w:bCs/>
+          <w:color w:val="000000"/>
+          <w:sz w:val="32"/>
+          <w:szCs w:val="24"/>
+          <w:lang w:eastAsia="id-ID"/>
+        </w:rPr>
+        <w:t>Nerissa</w:t>
+      </w:r>
+      <w:proofErr w:type="spellEnd"/>
+      <w:r>
+        <w:rPr>
+          <w:rFonts w:ascii="Times New Roman" w:eastAsia="Times New Roman" w:hAnsi="Times New Roman" w:cs="Times New Roman"/>
+          <w:b/>
+          <w:bCs/>
+          <w:color w:val="000000"/>
+          <w:sz w:val="32"/>
+          <w:szCs w:val="24"/>
+          <w:lang w:eastAsia="id-ID"/>
+        </w:rPr>
+        <w:t xml:space="preserve"> </w:t>
+      </w:r>
+      <w:proofErr w:type="spellStart"/>
+      <w:r>
+        <w:rPr>
+          <w:rFonts w:ascii="Times New Roman" w:eastAsia="Times New Roman" w:hAnsi="Times New Roman" w:cs="Times New Roman"/>
+          <w:b/>
+          <w:bCs/>
+          <w:color w:val="000000"/>
+          <w:sz w:val="32"/>
+          <w:szCs w:val="24"/>
+          <w:lang w:eastAsia="id-ID"/>
+        </w:rPr>
+        <w:t>Arviana</w:t>
+      </w:r>
+      <w:proofErr w:type="spellEnd"/>
+      <w:r>
+        <w:rPr>
+          <w:rFonts w:ascii="Times New Roman" w:eastAsia="Times New Roman" w:hAnsi="Times New Roman" w:cs="Times New Roman"/>
+          <w:b/>
+          <w:bCs/>
+          <w:color w:val="000000"/>
+          <w:sz w:val="32"/>
+          <w:szCs w:val="24"/>
+          <w:lang w:eastAsia="id-ID"/>
+        </w:rPr>
+        <w:t xml:space="preserve"> – 11180459</w:t>
+      </w:r>
+    </w:p>
+    <w:p>
+      <w:pPr>
+        <w:pStyle w:val="DaftarParagraf"/>
+        <w:numPr>
+          <w:ilvl w:val="0"/>
+          <w:numId w:val="3"/>
+        </w:numPr>
+        <w:spacing w:line="480" w:lineRule="auto"/>
+        <w:ind w:right="-1"/>
+        <w:jc w:val="center"/>
+        <w:rPr>
+          <w:rFonts w:ascii="Times New Roman" w:eastAsia="Times New Roman" w:hAnsi="Times New Roman" w:cs="Times New Roman"/>
+          <w:b/>
+          <w:bCs/>
+          <w:color w:val="000000"/>
+          <w:sz w:val="32"/>
+          <w:szCs w:val="24"/>
+          <w:lang w:eastAsia="id-ID"/>
+        </w:rPr>
+      </w:pPr>
+      <w:proofErr w:type="spellStart"/>
+      <w:r>
+        <w:rPr>
+          <w:rFonts w:ascii="Times New Roman" w:eastAsia="Times New Roman" w:hAnsi="Times New Roman" w:cs="Times New Roman"/>
+          <w:b/>
+          <w:bCs/>
+          <w:color w:val="000000"/>
+          <w:sz w:val="32"/>
+          <w:szCs w:val="24"/>
+          <w:lang w:eastAsia="id-ID"/>
+        </w:rPr>
+        <w:t>Tenny</w:t>
+      </w:r>
+      <w:proofErr w:type="spellEnd"/>
+      <w:r>
+        <w:rPr>
+          <w:rFonts w:ascii="Times New Roman" w:eastAsia="Times New Roman" w:hAnsi="Times New Roman" w:cs="Times New Roman"/>
+          <w:b/>
+          <w:bCs/>
+          <w:color w:val="000000"/>
+          <w:sz w:val="32"/>
+          <w:szCs w:val="24"/>
+          <w:lang w:eastAsia="id-ID"/>
+        </w:rPr>
+        <w:t xml:space="preserve"> </w:t>
+      </w:r>
+      <w:proofErr w:type="spellStart"/>
+      <w:r>
+        <w:rPr>
+          <w:rFonts w:ascii="Times New Roman" w:eastAsia="Times New Roman" w:hAnsi="Times New Roman" w:cs="Times New Roman"/>
+          <w:b/>
+          <w:bCs/>
+          <w:color w:val="000000"/>
+          <w:sz w:val="32"/>
+          <w:szCs w:val="24"/>
+          <w:lang w:eastAsia="id-ID"/>
+        </w:rPr>
+        <w:t>Sabrina</w:t>
+      </w:r>
+      <w:proofErr w:type="spellEnd"/>
+      <w:r>
+        <w:rPr>
+          <w:rFonts w:ascii="Times New Roman" w:eastAsia="Times New Roman" w:hAnsi="Times New Roman" w:cs="Times New Roman"/>
+          <w:b/>
+          <w:bCs/>
+          <w:color w:val="000000"/>
+          <w:sz w:val="32"/>
+          <w:szCs w:val="24"/>
+          <w:lang w:eastAsia="id-ID"/>
+        </w:rPr>
+        <w:t xml:space="preserve"> </w:t>
+      </w:r>
+      <w:proofErr w:type="spellStart"/>
+      <w:r>
+        <w:rPr>
+          <w:rFonts w:ascii="Times New Roman" w:eastAsia="Times New Roman" w:hAnsi="Times New Roman" w:cs="Times New Roman"/>
+          <w:b/>
+          <w:bCs/>
+          <w:color w:val="000000"/>
+          <w:sz w:val="32"/>
+          <w:szCs w:val="24"/>
+          <w:lang w:eastAsia="id-ID"/>
+        </w:rPr>
+        <w:t>B.R</w:t>
+      </w:r>
+      <w:proofErr w:type="spellEnd"/>
+      <w:r>
+        <w:rPr>
+          <w:rFonts w:ascii="Times New Roman" w:eastAsia="Times New Roman" w:hAnsi="Times New Roman" w:cs="Times New Roman"/>
+          <w:b/>
+          <w:bCs/>
+          <w:color w:val="000000"/>
+          <w:sz w:val="32"/>
+          <w:szCs w:val="24"/>
+          <w:lang w:eastAsia="id-ID"/>
+        </w:rPr>
+        <w:t xml:space="preserve"> Sihotang – 11180047</w:t>
+      </w:r>
+    </w:p>
+    <w:p>
+      <w:pPr>
+        <w:pStyle w:val="DaftarParagraf"/>
+        <w:numPr>
+          <w:ilvl w:val="0"/>
+          <w:numId w:val="3"/>
+        </w:numPr>
+        <w:spacing w:line="480" w:lineRule="auto"/>
+        <w:ind w:right="-1"/>
+        <w:jc w:val="center"/>
+        <w:rPr>
+          <w:rFonts w:ascii="Times New Roman" w:eastAsia="Times New Roman" w:hAnsi="Times New Roman" w:cs="Times New Roman"/>
+          <w:b/>
+          <w:bCs/>
+          <w:color w:val="000000"/>
+          <w:sz w:val="32"/>
+          <w:szCs w:val="24"/>
+          <w:lang w:eastAsia="id-ID"/>
+        </w:rPr>
+      </w:pPr>
+      <w:proofErr w:type="spellStart"/>
+      <w:r>
+        <w:rPr>
+          <w:rFonts w:ascii="Times New Roman" w:eastAsia="Times New Roman" w:hAnsi="Times New Roman" w:cs="Times New Roman"/>
+          <w:b/>
+          <w:bCs/>
+          <w:color w:val="000000"/>
+          <w:sz w:val="32"/>
+          <w:szCs w:val="24"/>
+          <w:lang w:eastAsia="id-ID"/>
+        </w:rPr>
+        <w:t>Khotipah</w:t>
+      </w:r>
+      <w:proofErr w:type="spellEnd"/>
+      <w:r>
+        <w:rPr>
+          <w:rFonts w:ascii="Times New Roman" w:eastAsia="Times New Roman" w:hAnsi="Times New Roman" w:cs="Times New Roman"/>
+          <w:b/>
+          <w:bCs/>
+          <w:color w:val="000000"/>
+          <w:sz w:val="32"/>
+          <w:szCs w:val="24"/>
+          <w:lang w:eastAsia="id-ID"/>
+        </w:rPr>
+        <w:t xml:space="preserve"> </w:t>
+      </w:r>
+      <w:proofErr w:type="spellStart"/>
+      <w:r>
+        <w:rPr>
+          <w:rFonts w:ascii="Times New Roman" w:eastAsia="Times New Roman" w:hAnsi="Times New Roman" w:cs="Times New Roman"/>
+          <w:b/>
+          <w:bCs/>
+          <w:color w:val="000000"/>
+          <w:sz w:val="32"/>
+          <w:szCs w:val="24"/>
+          <w:lang w:eastAsia="id-ID"/>
+        </w:rPr>
+        <w:t>Indar</w:t>
+      </w:r>
+      <w:proofErr w:type="spellEnd"/>
+      <w:r>
+        <w:rPr>
+          <w:rFonts w:ascii="Times New Roman" w:eastAsia="Times New Roman" w:hAnsi="Times New Roman" w:cs="Times New Roman"/>
+          <w:b/>
+          <w:bCs/>
+          <w:color w:val="000000"/>
+          <w:sz w:val="32"/>
+          <w:szCs w:val="24"/>
+          <w:lang w:eastAsia="id-ID"/>
+        </w:rPr>
+        <w:t xml:space="preserve"> </w:t>
+      </w:r>
+      <w:proofErr w:type="spellStart"/>
+      <w:r>
+        <w:rPr>
+          <w:rFonts w:ascii="Times New Roman" w:eastAsia="Times New Roman" w:hAnsi="Times New Roman" w:cs="Times New Roman"/>
+          <w:b/>
+          <w:bCs/>
+          <w:color w:val="000000"/>
+          <w:sz w:val="32"/>
+          <w:szCs w:val="24"/>
+          <w:lang w:eastAsia="id-ID"/>
+        </w:rPr>
+        <w:t>Tia</w:t>
+      </w:r>
+      <w:proofErr w:type="spellEnd"/>
+      <w:r>
+        <w:rPr>
+          <w:rFonts w:ascii="Times New Roman" w:eastAsia="Times New Roman" w:hAnsi="Times New Roman" w:cs="Times New Roman"/>
+          <w:b/>
+          <w:bCs/>
+          <w:color w:val="000000"/>
+          <w:sz w:val="32"/>
+          <w:szCs w:val="24"/>
+          <w:lang w:eastAsia="id-ID"/>
+        </w:rPr>
+        <w:t xml:space="preserve"> </w:t>
+      </w:r>
+      <w:proofErr w:type="spellStart"/>
+      <w:r>
+        <w:rPr>
+          <w:rFonts w:ascii="Times New Roman" w:eastAsia="Times New Roman" w:hAnsi="Times New Roman" w:cs="Times New Roman"/>
+          <w:b/>
+          <w:bCs/>
+          <w:color w:val="000000"/>
+          <w:sz w:val="32"/>
+          <w:szCs w:val="24"/>
+          <w:lang w:eastAsia="id-ID"/>
+        </w:rPr>
+        <w:t>Ningsih</w:t>
+      </w:r>
+      <w:proofErr w:type="spellEnd"/>
+      <w:r>
+        <w:rPr>
+          <w:rFonts w:ascii="Times New Roman" w:eastAsia="Times New Roman" w:hAnsi="Times New Roman" w:cs="Times New Roman"/>
+          <w:b/>
+          <w:bCs/>
+          <w:color w:val="000000"/>
+          <w:sz w:val="32"/>
+          <w:szCs w:val="24"/>
+          <w:lang w:eastAsia="id-ID"/>
+        </w:rPr>
+        <w:t xml:space="preserve"> – 11180804</w:t>
+      </w:r>
+    </w:p>
+    <w:p>
+      <w:pPr>
+        <w:pStyle w:val="DaftarParagraf"/>
+        <w:numPr>
+          <w:ilvl w:val="0"/>
+          <w:numId w:val="3"/>
+        </w:numPr>
+        <w:spacing w:line="480" w:lineRule="auto"/>
+        <w:ind w:right="-1"/>
+        <w:jc w:val="center"/>
+        <w:rPr>
+          <w:rFonts w:ascii="Times New Roman" w:eastAsia="Times New Roman" w:hAnsi="Times New Roman" w:cs="Times New Roman"/>
+          <w:b/>
+          <w:bCs/>
+          <w:color w:val="000000"/>
+          <w:sz w:val="32"/>
+          <w:szCs w:val="24"/>
+          <w:lang w:eastAsia="id-ID"/>
+        </w:rPr>
+      </w:pPr>
+      <w:r>
+        <w:rPr>
+          <w:rFonts w:ascii="Times New Roman" w:eastAsia="Times New Roman" w:hAnsi="Times New Roman" w:cs="Times New Roman"/>
+          <w:b/>
+          <w:bCs/>
+          <w:color w:val="000000"/>
+          <w:sz w:val="32"/>
+          <w:szCs w:val="24"/>
+          <w:lang w:eastAsia="id-ID"/>
+        </w:rPr>
+        <w:t>Irfan Maulana – 11180012</w:t>
+      </w:r>
+    </w:p>
+    <w:p>
+      <w:pPr>
+        <w:pStyle w:val="DaftarParagraf"/>
+        <w:numPr>
+          <w:ilvl w:val="0"/>
+          <w:numId w:val="3"/>
+        </w:numPr>
+        <w:spacing w:line="480" w:lineRule="auto"/>
+        <w:ind w:right="-1"/>
+        <w:jc w:val="center"/>
+        <w:rPr>
+          <w:rFonts w:ascii="Times New Roman" w:eastAsia="Times New Roman" w:hAnsi="Times New Roman" w:cs="Times New Roman"/>
+          <w:b/>
+          <w:bCs/>
+          <w:color w:val="000000"/>
+          <w:sz w:val="32"/>
+          <w:szCs w:val="24"/>
+          <w:lang w:eastAsia="id-ID"/>
+        </w:rPr>
+      </w:pPr>
+      <w:r>
+        <w:rPr>
+          <w:rFonts w:ascii="Times New Roman" w:eastAsia="Times New Roman" w:hAnsi="Times New Roman" w:cs="Times New Roman"/>
+          <w:b/>
+          <w:bCs/>
+          <w:color w:val="000000"/>
+          <w:sz w:val="32"/>
+          <w:szCs w:val="24"/>
+          <w:lang w:eastAsia="id-ID"/>
+        </w:rPr>
+        <w:t>M. Farid Wahyudi – 11180080</w:t>
+      </w:r>
+    </w:p>
+    <w:p/>
+    <w:p>
+      <w:pPr>
+        <w:jc w:val="center"/>
         <w:rPr>
           <w:rFonts w:ascii="Times New Roman" w:hAnsi="Times New Roman" w:cs="Times New Roman"/>
           <w:b/>
-          <w:sz w:val="28"/>
-        </w:rPr>
-      </w:pPr>
-      <w:r>
+          <w:sz w:val="32"/>
+          <w:u w:val="single"/>
+        </w:rPr>
+      </w:pPr>
+    </w:p>
+    <w:p>
+      <w:pPr>
+        <w:pStyle w:val="DaftarParagraf"/>
+        <w:jc w:val="center"/>
         <w:rPr>
           <w:rFonts w:ascii="Times New Roman" w:hAnsi="Times New Roman" w:cs="Times New Roman"/>
           <w:b/>
+          <w:sz w:val="28"/>
+        </w:rPr>
+      </w:pPr>
+      <w:r>
+        <w:rPr>
+          <w:rFonts w:ascii="Times New Roman" w:hAnsi="Times New Roman" w:cs="Times New Roman"/>
+          <w:b/>
           <w:noProof/>
           <w:sz w:val="28"/>
           <w:lang w:eastAsia="id-ID"/>
         </w:rPr>
+        <w:lastRenderedPageBreak/>
         <w:drawing>
-          <wp:anchor distT="0" distB="0" distL="114300" distR="114300" simplePos="0" relativeHeight="251658240" behindDoc="0" locked="0" layoutInCell="1" allowOverlap="1" wp14:anchorId="6F886B86" wp14:editId="5F91DE9A">
+          <wp:anchor distT="0" distB="0" distL="114300" distR="114300" simplePos="0" relativeHeight="251658240" behindDoc="0" locked="0" layoutInCell="1" allowOverlap="1" wp14:anchorId="699947C5" wp14:editId="38634288">
             <wp:simplePos x="0" y="0"/>
             <wp:positionH relativeFrom="column">
-              <wp:posOffset>476885</wp:posOffset>
+              <wp:posOffset>-353695</wp:posOffset>
             </wp:positionH>
             <wp:positionV relativeFrom="paragraph">
-              <wp:posOffset>399415</wp:posOffset>
+              <wp:posOffset>400050</wp:posOffset>
             </wp:positionV>
-            <wp:extent cx="5476240" cy="2514600"/>
-            <wp:effectExtent l="0" t="0" r="0" b="0"/>
+            <wp:extent cx="6534785" cy="3000375"/>
+            <wp:effectExtent l="0" t="0" r="0" b="9525"/>
             <wp:wrapTopAndBottom/>
             <wp:docPr id="1" name="Gambar 1"/>
             <wp:cNvGraphicFramePr>
@@ -167,7 +728,7 @@
                     <pic:cNvPicPr/>
                   </pic:nvPicPr>
                   <pic:blipFill rotWithShape="1">
-                    <a:blip r:embed="rId6" cstate="print">
+                    <a:blip r:embed="rId7" cstate="print">
                       <a:extLst>
                         <a:ext uri="{28A0092B-C50C-407E-A947-70E740481C1C}">
                           <a14:useLocalDpi xmlns:a14="http://schemas.microsoft.com/office/drawing/2010/main" val="0"/>
@@ -180,7 +741,7 @@
                   <pic:spPr bwMode="auto">
                     <a:xfrm>
                       <a:off x="0" y="0"/>
-                      <a:ext cx="5476240" cy="2514600"/>
+                      <a:ext cx="6534785" cy="3000375"/>
                     </a:xfrm>
                     <a:prstGeom prst="rect">
                       <a:avLst/>
@@ -206,24 +767,78 @@
           </wp:anchor>
         </w:drawing>
       </w:r>
-      <w:proofErr w:type="spellStart"/>
-      <w:r>
+      <w:r>
+        <w:rPr>
+          <w:rFonts w:ascii="Times New Roman" w:eastAsia="Times New Roman" w:hAnsi="Times New Roman" w:cs="Times New Roman"/>
+          <w:b/>
+          <w:bCs/>
+          <w:color w:val="000000"/>
+          <w:sz w:val="28"/>
+          <w:szCs w:val="24"/>
+          <w:bdr w:val="none" w:sz="0" w:space="0" w:color="auto" w:frame="1"/>
+          <w:lang w:eastAsia="id-ID"/>
+        </w:rPr>
+        <w:t>LEMBAR KERJA TAMPILAN</w:t>
+      </w:r>
+      <w:r>
+        <w:rPr>
+          <w:rFonts w:ascii="Times New Roman" w:eastAsia="Times New Roman" w:hAnsi="Times New Roman" w:cs="Times New Roman"/>
+          <w:b/>
+          <w:bCs/>
+          <w:color w:val="000000"/>
+          <w:sz w:val="28"/>
+          <w:szCs w:val="24"/>
+          <w:bdr w:val="none" w:sz="0" w:space="0" w:color="auto" w:frame="1"/>
+          <w:lang w:eastAsia="id-ID"/>
+        </w:rPr>
+        <w:t xml:space="preserve"> </w:t>
+      </w:r>
+      <w:r>
+        <w:rPr>
+          <w:rFonts w:ascii="Times New Roman" w:eastAsia="Times New Roman" w:hAnsi="Times New Roman" w:cs="Times New Roman"/>
+          <w:b/>
+          <w:bCs/>
+          <w:color w:val="000000"/>
+          <w:sz w:val="28"/>
+          <w:szCs w:val="24"/>
+          <w:bdr w:val="none" w:sz="0" w:space="0" w:color="auto" w:frame="1"/>
+          <w:lang w:eastAsia="id-ID"/>
+        </w:rPr>
+        <w:t xml:space="preserve">BANK SAMPAH </w:t>
+      </w:r>
+      <w:r>
+        <w:rPr>
+          <w:rFonts w:ascii="Times New Roman" w:eastAsia="Times New Roman" w:hAnsi="Times New Roman" w:cs="Times New Roman"/>
+          <w:b/>
+          <w:bCs/>
+          <w:color w:val="000000"/>
+          <w:sz w:val="28"/>
+          <w:szCs w:val="24"/>
+          <w:bdr w:val="none" w:sz="0" w:space="0" w:color="auto" w:frame="1"/>
+          <w:lang w:eastAsia="id-ID"/>
+        </w:rPr>
+        <w:t>1</w:t>
+      </w:r>
+    </w:p>
+    <w:p>
+      <w:pPr>
+        <w:pStyle w:val="DaftarParagraf"/>
         <w:rPr>
           <w:rFonts w:ascii="Times New Roman" w:hAnsi="Times New Roman" w:cs="Times New Roman"/>
           <w:b/>
           <w:sz w:val="28"/>
         </w:rPr>
-        <w:t>Mockup</w:t>
-      </w:r>
-      <w:proofErr w:type="spellEnd"/>
-      <w:r>
+      </w:pPr>
+    </w:p>
+    <w:p>
+      <w:pPr>
+        <w:pStyle w:val="DaftarParagraf"/>
         <w:rPr>
           <w:rFonts w:ascii="Times New Roman" w:hAnsi="Times New Roman" w:cs="Times New Roman"/>
           <w:b/>
           <w:sz w:val="28"/>
         </w:rPr>
-        <w:t xml:space="preserve"> 1</w:t>
-      </w:r>
+      </w:pPr>
     </w:p>
     <w:p>
       <w:pPr>
@@ -248,45 +863,76 @@
     <w:p>
       <w:pPr>
         <w:pStyle w:val="DaftarParagraf"/>
+        <w:tabs>
+          <w:tab w:val="left" w:pos="3960"/>
+        </w:tabs>
         <w:rPr>
           <w:rFonts w:ascii="Times New Roman" w:hAnsi="Times New Roman" w:cs="Times New Roman"/>
           <w:b/>
           <w:sz w:val="28"/>
         </w:rPr>
       </w:pPr>
+      <w:r>
+        <w:rPr>
+          <w:rFonts w:ascii="Times New Roman" w:hAnsi="Times New Roman" w:cs="Times New Roman"/>
+          <w:b/>
+          <w:sz w:val="28"/>
+        </w:rPr>
+        <w:tab/>
+      </w:r>
     </w:p>
     <w:p>
       <w:pPr>
         <w:pStyle w:val="DaftarParagraf"/>
-        <w:numPr>
-          <w:ilvl w:val="0"/>
-          <w:numId w:val="2"/>
-        </w:numPr>
+        <w:tabs>
+          <w:tab w:val="left" w:pos="3960"/>
+        </w:tabs>
         <w:rPr>
           <w:rFonts w:ascii="Times New Roman" w:hAnsi="Times New Roman" w:cs="Times New Roman"/>
           <w:b/>
           <w:sz w:val="28"/>
         </w:rPr>
       </w:pPr>
-      <w:r>
+    </w:p>
+    <w:p>
+      <w:pPr>
+        <w:pStyle w:val="DaftarParagraf"/>
         <w:rPr>
           <w:rFonts w:ascii="Times New Roman" w:hAnsi="Times New Roman" w:cs="Times New Roman"/>
           <w:b/>
+          <w:sz w:val="28"/>
+        </w:rPr>
+      </w:pPr>
+    </w:p>
+    <w:p>
+      <w:pPr>
+        <w:pStyle w:val="DaftarParagraf"/>
+        <w:jc w:val="center"/>
+        <w:rPr>
+          <w:rFonts w:ascii="Times New Roman" w:hAnsi="Times New Roman" w:cs="Times New Roman"/>
+          <w:b/>
+          <w:sz w:val="28"/>
+        </w:rPr>
+      </w:pPr>
+      <w:r>
+        <w:rPr>
+          <w:rFonts w:ascii="Times New Roman" w:hAnsi="Times New Roman" w:cs="Times New Roman"/>
+          <w:b/>
           <w:noProof/>
           <w:sz w:val="28"/>
           <w:lang w:eastAsia="id-ID"/>
         </w:rPr>
         <w:drawing>
-          <wp:anchor distT="0" distB="0" distL="114300" distR="114300" simplePos="0" relativeHeight="251659264" behindDoc="0" locked="0" layoutInCell="1" allowOverlap="1" wp14:anchorId="40ABA316" wp14:editId="139C6BAC">
+          <wp:anchor distT="0" distB="0" distL="114300" distR="114300" simplePos="0" relativeHeight="251659264" behindDoc="0" locked="0" layoutInCell="1" allowOverlap="1" wp14:anchorId="05E503DB" wp14:editId="3DD1AE78">
             <wp:simplePos x="0" y="0"/>
             <wp:positionH relativeFrom="column">
-              <wp:posOffset>457200</wp:posOffset>
+              <wp:posOffset>-333375</wp:posOffset>
             </wp:positionH>
             <wp:positionV relativeFrom="paragraph">
-              <wp:posOffset>431800</wp:posOffset>
+              <wp:posOffset>487680</wp:posOffset>
             </wp:positionV>
-            <wp:extent cx="5725795" cy="2428875"/>
-            <wp:effectExtent l="0" t="0" r="8255" b="9525"/>
+            <wp:extent cx="6511290" cy="3181350"/>
+            <wp:effectExtent l="0" t="0" r="3810" b="0"/>
             <wp:wrapTopAndBottom/>
             <wp:docPr id="2" name="Gambar 2"/>
             <wp:cNvGraphicFramePr>
@@ -300,7 +946,7 @@
                     <pic:cNvPicPr/>
                   </pic:nvPicPr>
                   <pic:blipFill rotWithShape="1">
-                    <a:blip r:embed="rId7">
+                    <a:blip r:embed="rId8">
                       <a:extLst>
                         <a:ext uri="{28A0092B-C50C-407E-A947-70E740481C1C}">
                           <a14:useLocalDpi xmlns:a14="http://schemas.microsoft.com/office/drawing/2010/main" val="0"/>
@@ -313,7 +959,7 @@
                   <pic:spPr bwMode="auto">
                     <a:xfrm>
                       <a:off x="0" y="0"/>
-                      <a:ext cx="5725795" cy="2428875"/>
+                      <a:ext cx="6511290" cy="3181350"/>
                     </a:xfrm>
                     <a:prstGeom prst="rect">
                       <a:avLst/>
@@ -339,36 +985,88 @@
           </wp:anchor>
         </w:drawing>
       </w:r>
-      <w:proofErr w:type="spellStart"/>
-      <w:r>
+      <w:r>
+        <w:rPr>
+          <w:rFonts w:ascii="Times New Roman" w:eastAsia="Times New Roman" w:hAnsi="Times New Roman" w:cs="Times New Roman"/>
+          <w:b/>
+          <w:bCs/>
+          <w:color w:val="000000"/>
+          <w:sz w:val="28"/>
+          <w:szCs w:val="24"/>
+          <w:bdr w:val="none" w:sz="0" w:space="0" w:color="auto" w:frame="1"/>
+          <w:lang w:eastAsia="id-ID"/>
+        </w:rPr>
+        <w:t>LEMBAR KERJA TAMPILAN</w:t>
+      </w:r>
+      <w:r>
+        <w:rPr>
+          <w:rFonts w:ascii="Times New Roman" w:eastAsia="Times New Roman" w:hAnsi="Times New Roman" w:cs="Times New Roman"/>
+          <w:b/>
+          <w:bCs/>
+          <w:color w:val="000000"/>
+          <w:sz w:val="28"/>
+          <w:szCs w:val="24"/>
+          <w:bdr w:val="none" w:sz="0" w:space="0" w:color="auto" w:frame="1"/>
+          <w:lang w:eastAsia="id-ID"/>
+        </w:rPr>
+        <w:t xml:space="preserve"> BANK SAMPAH 2</w:t>
+      </w:r>
+    </w:p>
+    <w:p>
+      <w:pPr>
+        <w:pStyle w:val="DaftarParagraf"/>
         <w:rPr>
           <w:rFonts w:ascii="Times New Roman" w:hAnsi="Times New Roman" w:cs="Times New Roman"/>
           <w:b/>
           <w:sz w:val="28"/>
         </w:rPr>
-        <w:t>Mockup</w:t>
-      </w:r>
-      <w:proofErr w:type="spellEnd"/>
-      <w:r>
+      </w:pPr>
+    </w:p>
+    <w:p>
+      <w:pPr>
+        <w:pStyle w:val="DaftarParagraf"/>
+        <w:jc w:val="center"/>
         <w:rPr>
           <w:rFonts w:ascii="Times New Roman" w:hAnsi="Times New Roman" w:cs="Times New Roman"/>
           <w:b/>
           <w:sz w:val="28"/>
         </w:rPr>
-        <w:t xml:space="preserve"> 2</w:t>
-      </w:r>
-    </w:p>
-    <w:p>
-      <w:pPr>
-        <w:ind w:left="360"/>
+      </w:pPr>
+      <w:r>
+        <w:rPr>
+          <w:rFonts w:ascii="Times New Roman" w:eastAsia="Times New Roman" w:hAnsi="Times New Roman" w:cs="Times New Roman"/>
+          <w:b/>
+          <w:bCs/>
+          <w:color w:val="000000"/>
+          <w:sz w:val="28"/>
+          <w:szCs w:val="24"/>
+          <w:bdr w:val="none" w:sz="0" w:space="0" w:color="auto" w:frame="1"/>
+          <w:lang w:eastAsia="id-ID"/>
+        </w:rPr>
+        <w:lastRenderedPageBreak/>
+        <w:t>LEMBAR KERJA TAMPILAN</w:t>
+      </w:r>
+      <w:r>
+        <w:rPr>
+          <w:rFonts w:ascii="Times New Roman" w:eastAsia="Times New Roman" w:hAnsi="Times New Roman" w:cs="Times New Roman"/>
+          <w:b/>
+          <w:bCs/>
+          <w:color w:val="000000"/>
+          <w:sz w:val="28"/>
+          <w:szCs w:val="24"/>
+          <w:bdr w:val="none" w:sz="0" w:space="0" w:color="auto" w:frame="1"/>
+          <w:lang w:eastAsia="id-ID"/>
+        </w:rPr>
+        <w:t xml:space="preserve"> BANK SAMPAH</w:t>
+      </w:r>
+      <w:r>
         <w:rPr>
           <w:rFonts w:ascii="Times New Roman" w:hAnsi="Times New Roman" w:cs="Times New Roman"/>
           <w:b/>
           <w:sz w:val="28"/>
         </w:rPr>
-      </w:pPr>
-      <w:bookmarkStart w:id="0" w:name="_GoBack"/>
-      <w:bookmarkEnd w:id="0"/>
+        <w:t xml:space="preserve"> 3</w:t>
+      </w:r>
     </w:p>
     <w:p>
       <w:pPr>
@@ -379,39 +1077,25 @@
           <w:sz w:val="28"/>
         </w:rPr>
       </w:pPr>
-    </w:p>
-    <w:p>
-      <w:pPr>
-        <w:pStyle w:val="DaftarParagraf"/>
-        <w:numPr>
-          <w:ilvl w:val="0"/>
-          <w:numId w:val="2"/>
-        </w:numPr>
+      <w:r>
         <w:rPr>
           <w:rFonts w:ascii="Times New Roman" w:hAnsi="Times New Roman" w:cs="Times New Roman"/>
           <w:b/>
-          <w:sz w:val="28"/>
-        </w:rPr>
-      </w:pPr>
-      <w:r>
-        <w:rPr>
-          <w:rFonts w:ascii="Times New Roman" w:hAnsi="Times New Roman" w:cs="Times New Roman"/>
-          <w:b/>
           <w:noProof/>
           <w:sz w:val="28"/>
           <w:lang w:eastAsia="id-ID"/>
         </w:rPr>
         <w:drawing>
-          <wp:anchor distT="0" distB="0" distL="114300" distR="114300" simplePos="0" relativeHeight="251660288" behindDoc="0" locked="0" layoutInCell="1" allowOverlap="1" wp14:anchorId="674B9B82" wp14:editId="5A99ABDB">
+          <wp:anchor distT="0" distB="0" distL="114300" distR="114300" simplePos="0" relativeHeight="251660288" behindDoc="0" locked="0" layoutInCell="1" allowOverlap="1" wp14:anchorId="57693CE5" wp14:editId="7B51F8FA">
             <wp:simplePos x="0" y="0"/>
             <wp:positionH relativeFrom="column">
-              <wp:posOffset>457200</wp:posOffset>
+              <wp:posOffset>-314325</wp:posOffset>
             </wp:positionH>
             <wp:positionV relativeFrom="paragraph">
-              <wp:posOffset>409575</wp:posOffset>
+              <wp:posOffset>262890</wp:posOffset>
             </wp:positionV>
-            <wp:extent cx="5725795" cy="3086100"/>
-            <wp:effectExtent l="0" t="0" r="8255" b="0"/>
+            <wp:extent cx="6496050" cy="3500755"/>
+            <wp:effectExtent l="0" t="0" r="0" b="4445"/>
             <wp:wrapTopAndBottom/>
             <wp:docPr id="3" name="Gambar 3"/>
             <wp:cNvGraphicFramePr>
@@ -425,7 +1109,7 @@
                     <pic:cNvPicPr/>
                   </pic:nvPicPr>
                   <pic:blipFill rotWithShape="1">
-                    <a:blip r:embed="rId8">
+                    <a:blip r:embed="rId9">
                       <a:extLst>
                         <a:ext uri="{28A0092B-C50C-407E-A947-70E740481C1C}">
                           <a14:useLocalDpi xmlns:a14="http://schemas.microsoft.com/office/drawing/2010/main" val="0"/>
@@ -438,7 +1122,7 @@
                   <pic:spPr bwMode="auto">
                     <a:xfrm>
                       <a:off x="0" y="0"/>
-                      <a:ext cx="5725795" cy="3086100"/>
+                      <a:ext cx="6496050" cy="3500755"/>
                     </a:xfrm>
                     <a:prstGeom prst="rect">
                       <a:avLst/>
@@ -464,32 +1148,36 @@
           </wp:anchor>
         </w:drawing>
       </w:r>
-      <w:proofErr w:type="spellStart"/>
-      <w:r>
+    </w:p>
+    <w:p>
+      <w:pPr>
+        <w:pStyle w:val="DaftarParagraf"/>
         <w:rPr>
           <w:rFonts w:ascii="Times New Roman" w:hAnsi="Times New Roman" w:cs="Times New Roman"/>
           <w:b/>
           <w:sz w:val="28"/>
         </w:rPr>
-        <w:t>Mockup</w:t>
-      </w:r>
-      <w:proofErr w:type="spellEnd"/>
-      <w:r>
+      </w:pPr>
+    </w:p>
+    <w:p>
+      <w:pPr>
+        <w:pStyle w:val="DaftarParagraf"/>
         <w:rPr>
           <w:rFonts w:ascii="Times New Roman" w:hAnsi="Times New Roman" w:cs="Times New Roman"/>
           <w:b/>
           <w:sz w:val="28"/>
         </w:rPr>
-        <w:t xml:space="preserve"> 3</w:t>
-      </w:r>
-      <w:r>
+      </w:pPr>
+    </w:p>
+    <w:p>
+      <w:pPr>
+        <w:pStyle w:val="DaftarParagraf"/>
         <w:rPr>
           <w:rFonts w:ascii="Times New Roman" w:hAnsi="Times New Roman" w:cs="Times New Roman"/>
           <w:b/>
           <w:sz w:val="28"/>
         </w:rPr>
-        <w:br/>
-      </w:r>
+      </w:pPr>
     </w:p>
     <w:p>
       <w:pPr>
@@ -504,45 +1192,32 @@
     <w:p>
       <w:pPr>
         <w:pStyle w:val="DaftarParagraf"/>
+        <w:jc w:val="center"/>
         <w:rPr>
           <w:rFonts w:ascii="Times New Roman" w:hAnsi="Times New Roman" w:cs="Times New Roman"/>
           <w:b/>
           <w:sz w:val="28"/>
         </w:rPr>
       </w:pPr>
-    </w:p>
-    <w:p>
-      <w:pPr>
-        <w:pStyle w:val="DaftarParagraf"/>
-        <w:numPr>
-          <w:ilvl w:val="0"/>
-          <w:numId w:val="2"/>
-        </w:numPr>
+      <w:r>
         <w:rPr>
           <w:rFonts w:ascii="Times New Roman" w:hAnsi="Times New Roman" w:cs="Times New Roman"/>
           <w:b/>
-          <w:sz w:val="28"/>
-        </w:rPr>
-      </w:pPr>
-      <w:r>
-        <w:rPr>
-          <w:rFonts w:ascii="Times New Roman" w:hAnsi="Times New Roman" w:cs="Times New Roman"/>
-          <w:b/>
           <w:noProof/>
           <w:sz w:val="28"/>
           <w:lang w:eastAsia="id-ID"/>
         </w:rPr>
         <w:drawing>
-          <wp:anchor distT="0" distB="0" distL="114300" distR="114300" simplePos="0" relativeHeight="251661312" behindDoc="0" locked="0" layoutInCell="1" allowOverlap="1" wp14:anchorId="3C1703C1" wp14:editId="59F7E33F">
+          <wp:anchor distT="0" distB="0" distL="114300" distR="114300" simplePos="0" relativeHeight="251661312" behindDoc="0" locked="0" layoutInCell="1" allowOverlap="1" wp14:anchorId="36B08461" wp14:editId="2CD34E50">
             <wp:simplePos x="0" y="0"/>
             <wp:positionH relativeFrom="column">
-              <wp:posOffset>457200</wp:posOffset>
+              <wp:posOffset>-314325</wp:posOffset>
             </wp:positionH>
             <wp:positionV relativeFrom="paragraph">
-              <wp:posOffset>412750</wp:posOffset>
+              <wp:posOffset>412115</wp:posOffset>
             </wp:positionV>
-            <wp:extent cx="5725795" cy="2524125"/>
-            <wp:effectExtent l="0" t="0" r="8255" b="9525"/>
+            <wp:extent cx="6496050" cy="3228975"/>
+            <wp:effectExtent l="0" t="0" r="0" b="9525"/>
             <wp:wrapTopAndBottom/>
             <wp:docPr id="4" name="Gambar 4"/>
             <wp:cNvGraphicFramePr>
@@ -556,7 +1231,7 @@
                     <pic:cNvPicPr/>
                   </pic:nvPicPr>
                   <pic:blipFill rotWithShape="1">
-                    <a:blip r:embed="rId9">
+                    <a:blip r:embed="rId10">
                       <a:extLst>
                         <a:ext uri="{28A0092B-C50C-407E-A947-70E740481C1C}">
                           <a14:useLocalDpi xmlns:a14="http://schemas.microsoft.com/office/drawing/2010/main" val="0"/>
@@ -569,7 +1244,7 @@
                   <pic:spPr bwMode="auto">
                     <a:xfrm>
                       <a:off x="0" y="0"/>
-                      <a:ext cx="5725795" cy="2524125"/>
+                      <a:ext cx="6496050" cy="3228975"/>
                     </a:xfrm>
                     <a:prstGeom prst="rect">
                       <a:avLst/>
@@ -595,74 +1270,45 @@
           </wp:anchor>
         </w:drawing>
       </w:r>
-      <w:proofErr w:type="spellStart"/>
-      <w:r>
-        <w:rPr>
-          <w:rFonts w:ascii="Times New Roman" w:hAnsi="Times New Roman" w:cs="Times New Roman"/>
-          <w:b/>
-          <w:sz w:val="28"/>
-        </w:rPr>
-        <w:t>Mockup</w:t>
-      </w:r>
-      <w:proofErr w:type="spellEnd"/>
-      <w:r>
-        <w:rPr>
-          <w:rFonts w:ascii="Times New Roman" w:hAnsi="Times New Roman" w:cs="Times New Roman"/>
-          <w:b/>
-          <w:sz w:val="28"/>
+      <w:r>
+        <w:rPr>
+          <w:rFonts w:ascii="Times New Roman" w:eastAsia="Times New Roman" w:hAnsi="Times New Roman" w:cs="Times New Roman"/>
+          <w:b/>
+          <w:bCs/>
+          <w:color w:val="000000"/>
+          <w:sz w:val="28"/>
+          <w:szCs w:val="24"/>
+          <w:bdr w:val="none" w:sz="0" w:space="0" w:color="auto" w:frame="1"/>
+          <w:lang w:eastAsia="id-ID"/>
+        </w:rPr>
+        <w:t>LEMBAR KERJA TAMPILAN</w:t>
+      </w:r>
+      <w:r>
+        <w:rPr>
+          <w:rFonts w:ascii="Times New Roman" w:eastAsia="Times New Roman" w:hAnsi="Times New Roman" w:cs="Times New Roman"/>
+          <w:b/>
+          <w:bCs/>
+          <w:color w:val="000000"/>
+          <w:sz w:val="28"/>
+          <w:szCs w:val="24"/>
+          <w:bdr w:val="none" w:sz="0" w:space="0" w:color="auto" w:frame="1"/>
+          <w:lang w:eastAsia="id-ID"/>
+        </w:rPr>
+        <w:t xml:space="preserve"> BANK SAMPAH</w:t>
+      </w:r>
+      <w:r>
+        <w:rPr>
+          <w:rFonts w:ascii="Times New Roman" w:eastAsia="Times New Roman" w:hAnsi="Times New Roman" w:cs="Times New Roman"/>
+          <w:b/>
+          <w:bCs/>
+          <w:color w:val="000000"/>
+          <w:sz w:val="28"/>
+          <w:szCs w:val="24"/>
+          <w:bdr w:val="none" w:sz="0" w:space="0" w:color="auto" w:frame="1"/>
+          <w:lang w:eastAsia="id-ID"/>
         </w:rPr>
         <w:t xml:space="preserve"> 4</w:t>
       </w:r>
-    </w:p>
-    <w:p>
-      <w:pPr>
-        <w:pStyle w:val="DaftarParagraf"/>
-        <w:rPr>
-          <w:rFonts w:ascii="Times New Roman" w:hAnsi="Times New Roman" w:cs="Times New Roman"/>
-          <w:b/>
-          <w:sz w:val="28"/>
-        </w:rPr>
-      </w:pPr>
-    </w:p>
-    <w:p>
-      <w:pPr>
-        <w:pStyle w:val="DaftarParagraf"/>
-        <w:rPr>
-          <w:rFonts w:ascii="Times New Roman" w:hAnsi="Times New Roman" w:cs="Times New Roman"/>
-          <w:b/>
-          <w:sz w:val="28"/>
-        </w:rPr>
-      </w:pPr>
-    </w:p>
-    <w:p>
-      <w:pPr>
-        <w:pStyle w:val="DaftarParagraf"/>
-        <w:rPr>
-          <w:rFonts w:ascii="Times New Roman" w:hAnsi="Times New Roman" w:cs="Times New Roman"/>
-          <w:b/>
-          <w:sz w:val="28"/>
-        </w:rPr>
-      </w:pPr>
-    </w:p>
-    <w:p>
-      <w:pPr>
-        <w:pStyle w:val="DaftarParagraf"/>
-        <w:rPr>
-          <w:rFonts w:ascii="Times New Roman" w:hAnsi="Times New Roman" w:cs="Times New Roman"/>
-          <w:b/>
-          <w:sz w:val="28"/>
-        </w:rPr>
-      </w:pPr>
-    </w:p>
-    <w:p>
-      <w:pPr>
-        <w:pStyle w:val="DaftarParagraf"/>
-        <w:rPr>
-          <w:rFonts w:ascii="Times New Roman" w:hAnsi="Times New Roman" w:cs="Times New Roman"/>
-          <w:b/>
-          <w:sz w:val="28"/>
-        </w:rPr>
-      </w:pPr>
     </w:p>
     <w:sectPr>
       <w:pgSz w:w="11906" w:h="16838"/>
@@ -790,6 +1436,119 @@
     </w:lvl>
   </w:abstractNum>
   <w:abstractNum w:abstractNumId="1">
+    <w:nsid w:val="31D20BB7"/>
+    <w:multiLevelType w:val="hybridMultilevel"/>
+    <w:tmpl w:val="C0425F3C"/>
+    <w:lvl w:ilvl="0" w:tplc="0421000B">
+      <w:start w:val="1"/>
+      <w:numFmt w:val="bullet"/>
+      <w:lvlText w:val=""/>
+      <w:lvlJc w:val="left"/>
+      <w:pPr>
+        <w:ind w:left="720" w:hanging="360"/>
+      </w:pPr>
+      <w:rPr>
+        <w:rFonts w:ascii="Wingdings" w:hAnsi="Wingdings" w:hint="default"/>
+      </w:rPr>
+    </w:lvl>
+    <w:lvl w:ilvl="1" w:tplc="04210003" w:tentative="1">
+      <w:start w:val="1"/>
+      <w:numFmt w:val="bullet"/>
+      <w:lvlText w:val="o"/>
+      <w:lvlJc w:val="left"/>
+      <w:pPr>
+        <w:ind w:left="1440" w:hanging="360"/>
+      </w:pPr>
+      <w:rPr>
+        <w:rFonts w:ascii="Courier New" w:hAnsi="Courier New" w:cs="Courier New" w:hint="default"/>
+      </w:rPr>
+    </w:lvl>
+    <w:lvl w:ilvl="2" w:tplc="04210005" w:tentative="1">
+      <w:start w:val="1"/>
+      <w:numFmt w:val="bullet"/>
+      <w:lvlText w:val=""/>
+      <w:lvlJc w:val="left"/>
+      <w:pPr>
+        <w:ind w:left="2160" w:hanging="360"/>
+      </w:pPr>
+      <w:rPr>
+        <w:rFonts w:ascii="Wingdings" w:hAnsi="Wingdings" w:hint="default"/>
+      </w:rPr>
+    </w:lvl>
+    <w:lvl w:ilvl="3" w:tplc="04210001" w:tentative="1">
+      <w:start w:val="1"/>
+      <w:numFmt w:val="bullet"/>
+      <w:lvlText w:val=""/>
+      <w:lvlJc w:val="left"/>
+      <w:pPr>
+        <w:ind w:left="2880" w:hanging="360"/>
+      </w:pPr>
+      <w:rPr>
+        <w:rFonts w:ascii="Symbol" w:hAnsi="Symbol" w:hint="default"/>
+      </w:rPr>
+    </w:lvl>
+    <w:lvl w:ilvl="4" w:tplc="04210003" w:tentative="1">
+      <w:start w:val="1"/>
+      <w:numFmt w:val="bullet"/>
+      <w:lvlText w:val="o"/>
+      <w:lvlJc w:val="left"/>
+      <w:pPr>
+        <w:ind w:left="3600" w:hanging="360"/>
+      </w:pPr>
+      <w:rPr>
+        <w:rFonts w:ascii="Courier New" w:hAnsi="Courier New" w:cs="Courier New" w:hint="default"/>
+      </w:rPr>
+    </w:lvl>
+    <w:lvl w:ilvl="5" w:tplc="04210005" w:tentative="1">
+      <w:start w:val="1"/>
+      <w:numFmt w:val="bullet"/>
+      <w:lvlText w:val=""/>
+      <w:lvlJc w:val="left"/>
+      <w:pPr>
+        <w:ind w:left="4320" w:hanging="360"/>
+      </w:pPr>
+      <w:rPr>
+        <w:rFonts w:ascii="Wingdings" w:hAnsi="Wingdings" w:hint="default"/>
+      </w:rPr>
+    </w:lvl>
+    <w:lvl w:ilvl="6" w:tplc="04210001" w:tentative="1">
+      <w:start w:val="1"/>
+      <w:numFmt w:val="bullet"/>
+      <w:lvlText w:val=""/>
+      <w:lvlJc w:val="left"/>
+      <w:pPr>
+        <w:ind w:left="5040" w:hanging="360"/>
+      </w:pPr>
+      <w:rPr>
+        <w:rFonts w:ascii="Symbol" w:hAnsi="Symbol" w:hint="default"/>
+      </w:rPr>
+    </w:lvl>
+    <w:lvl w:ilvl="7" w:tplc="04210003" w:tentative="1">
+      <w:start w:val="1"/>
+      <w:numFmt w:val="bullet"/>
+      <w:lvlText w:val="o"/>
+      <w:lvlJc w:val="left"/>
+      <w:pPr>
+        <w:ind w:left="5760" w:hanging="360"/>
+      </w:pPr>
+      <w:rPr>
+        <w:rFonts w:ascii="Courier New" w:hAnsi="Courier New" w:cs="Courier New" w:hint="default"/>
+      </w:rPr>
+    </w:lvl>
+    <w:lvl w:ilvl="8" w:tplc="04210005" w:tentative="1">
+      <w:start w:val="1"/>
+      <w:numFmt w:val="bullet"/>
+      <w:lvlText w:val=""/>
+      <w:lvlJc w:val="left"/>
+      <w:pPr>
+        <w:ind w:left="6480" w:hanging="360"/>
+      </w:pPr>
+      <w:rPr>
+        <w:rFonts w:ascii="Wingdings" w:hAnsi="Wingdings" w:hint="default"/>
+      </w:rPr>
+    </w:lvl>
+  </w:abstractNum>
+  <w:abstractNum w:abstractNumId="2">
     <w:nsid w:val="5092294C"/>
     <w:multiLevelType w:val="hybridMultilevel"/>
     <w:tmpl w:val="D1262646"/>
@@ -879,10 +1638,13 @@
     </w:lvl>
   </w:abstractNum>
   <w:num w:numId="1">
-    <w:abstractNumId w:val="1"/>
+    <w:abstractNumId w:val="2"/>
   </w:num>
   <w:num w:numId="2">
     <w:abstractNumId w:val="0"/>
+  </w:num>
+  <w:num w:numId="3">
+    <w:abstractNumId w:val="1"/>
   </w:num>
 </w:numbering>
 </file>

</xml_diff>